<commit_message>
add picture for MinimumMergeCost
</commit_message>
<xml_diff>
--- a/Chapter-4-DynamicProgramming/3-RegionalDP/doc/MinimumMergeCost.docx
+++ b/Chapter-4-DynamicProgramming/3-RegionalDP/doc/MinimumMergeCost.docx
@@ -82,7 +82,7 @@
     <w:p>
       <w:pPr>
         <w:rPr>
-          <w:rFonts w:ascii="Cambria Math" w:eastAsia="宋体" w:hAnsi="Cambria Math" w:cs="Times New Roman"/>
+          <w:rFonts w:ascii="Cambria Math" w:eastAsia="宋体" w:hAnsi="Cambria Math" w:cs="Times New Roman" w:hint="eastAsia"/>
         </w:rPr>
       </w:pPr>
       <w:r>
@@ -205,7 +205,19 @@
         <w:rPr>
           <w:rFonts w:ascii="Cambria Math" w:eastAsia="宋体" w:hAnsi="Cambria Math" w:cs="Times New Roman" w:hint="eastAsia"/>
         </w:rPr>
-        <w:t>，合并产生的代价为</w:t>
+        <w:t>，合并产生的代价</w:t>
+      </w:r>
+      <w:r>
+        <w:rPr>
+          <w:rFonts w:ascii="Cambria Math" w:eastAsia="宋体" w:hAnsi="Cambria Math" w:cs="Times New Roman" w:hint="eastAsia"/>
+        </w:rPr>
+        <w:t>也</w:t>
+      </w:r>
+      <w:r>
+        <w:rPr>
+          <w:rFonts w:ascii="Cambria Math" w:eastAsia="宋体" w:hAnsi="Cambria Math" w:cs="Times New Roman" w:hint="eastAsia"/>
+        </w:rPr>
+        <w:t>为</w:t>
       </w:r>
       <m:oMath>
         <m:r>
@@ -277,7 +289,31 @@
         <w:rPr>
           <w:rFonts w:ascii="Cambria Math" w:eastAsia="宋体" w:hAnsi="Cambria Math" w:cs="Times New Roman" w:hint="eastAsia"/>
         </w:rPr>
-        <w:t>个数字。</w:t>
+        <w:t>个数字</w:t>
+      </w:r>
+      <w:r>
+        <w:rPr>
+          <w:rFonts w:ascii="Cambria Math" w:eastAsia="宋体" w:hAnsi="Cambria Math" w:cs="Times New Roman" w:hint="eastAsia"/>
+        </w:rPr>
+        <w:t>，</w:t>
+      </w:r>
+      <w:r>
+        <w:rPr>
+          <w:rFonts w:ascii="Cambria Math" w:eastAsia="宋体" w:hAnsi="Cambria Math" w:cs="Times New Roman"/>
+        </w:rPr>
+        <w:t>这个过程的代价是之前所有合并的代价</w:t>
+      </w:r>
+      <w:r>
+        <w:rPr>
+          <w:rFonts w:ascii="Cambria Math" w:eastAsia="宋体" w:hAnsi="Cambria Math" w:cs="Times New Roman" w:hint="eastAsia"/>
+        </w:rPr>
+        <w:t>总和</w:t>
+      </w:r>
+      <w:r>
+        <w:rPr>
+          <w:rFonts w:ascii="Cambria Math" w:eastAsia="宋体" w:hAnsi="Cambria Math" w:cs="Times New Roman" w:hint="eastAsia"/>
+        </w:rPr>
+        <w:t>。</w:t>
       </w:r>
       <w:r>
         <w:rPr>
@@ -304,40 +340,82 @@
           <w:rFonts w:ascii="Cambria Math" w:eastAsia="宋体" w:hAnsi="Cambria Math" w:cs="Times New Roman" w:hint="eastAsia"/>
         </w:rPr>
         <w:t>最小合并代价。</w:t>
+      </w:r>
+      <w:r>
+        <w:rPr>
+          <w:rFonts w:ascii="Cambria Math" w:eastAsia="宋体" w:hAnsi="Cambria Math" w:cs="Times New Roman" w:hint="eastAsia"/>
+        </w:rPr>
+        <w:t>合并过程</w:t>
+      </w:r>
+      <w:r>
+        <w:rPr>
+          <w:rFonts w:ascii="Cambria Math" w:eastAsia="宋体" w:hAnsi="Cambria Math" w:cs="Times New Roman"/>
+        </w:rPr>
+        <w:t>如图：</w:t>
       </w:r>
     </w:p>
     <w:p>
       <w:pPr>
-        <w:ind w:firstLine="420"/>
-        <w:rPr>
-          <w:rFonts w:ascii="Cambria Math" w:eastAsia="宋体" w:hAnsi="Cambria Math" w:cs="Times New Roman" w:hint="eastAsia"/>
-        </w:rPr>
-      </w:pPr>
-      <w:r>
-        <w:rPr>
-          <w:rFonts w:ascii="Cambria Math" w:eastAsia="宋体" w:hAnsi="Cambria Math" w:cs="Times New Roman" w:hint="eastAsia"/>
-        </w:rPr>
-        <w:t>本问题的原型为“</w:t>
-      </w:r>
-      <w:r>
-        <w:rPr>
-          <w:rFonts w:ascii="Cambria Math" w:eastAsia="宋体" w:hAnsi="Cambria Math" w:cs="Times New Roman" w:hint="eastAsia"/>
-        </w:rPr>
-        <w:t>石子合并</w:t>
-      </w:r>
-      <w:r>
-        <w:rPr>
-          <w:rFonts w:ascii="Cambria Math" w:eastAsia="宋体" w:hAnsi="Cambria Math" w:cs="Times New Roman" w:hint="eastAsia"/>
-        </w:rPr>
-        <w:t>”。</w:t>
-      </w:r>
+        <w:jc w:val="center"/>
+        <w:rPr>
+          <w:rFonts w:ascii="Cambria Math" w:eastAsia="宋体" w:hAnsi="Cambria Math" w:cs="Times New Roman" w:hint="eastAsia"/>
+        </w:rPr>
+      </w:pPr>
+      <w:r>
+        <w:object w:dxaOrig="4860" w:dyaOrig="3661">
+          <v:shapetype id="_x0000_t75" coordsize="21600,21600" o:spt="75" o:preferrelative="t" path="m@4@5l@4@11@9@11@9@5xe" filled="f" stroked="f">
+            <v:stroke joinstyle="miter"/>
+            <v:formulas>
+              <v:f eqn="if lineDrawn pixelLineWidth 0"/>
+              <v:f eqn="sum @0 1 0"/>
+              <v:f eqn="sum 0 0 @1"/>
+              <v:f eqn="prod @2 1 2"/>
+              <v:f eqn="prod @3 21600 pixelWidth"/>
+              <v:f eqn="prod @3 21600 pixelHeight"/>
+              <v:f eqn="sum @0 0 1"/>
+              <v:f eqn="prod @6 1 2"/>
+              <v:f eqn="prod @7 21600 pixelWidth"/>
+              <v:f eqn="sum @8 21600 0"/>
+              <v:f eqn="prod @7 21600 pixelHeight"/>
+              <v:f eqn="sum @10 21600 0"/>
+            </v:formulas>
+            <v:path o:extrusionok="f" gradientshapeok="t" o:connecttype="rect"/>
+            <o:lock v:ext="edit" aspectratio="t"/>
+          </v:shapetype>
+          <v:shape id="_x0000_i1027" type="#_x0000_t75" style="width:200.25pt;height:150.75pt" o:ole="">
+            <v:imagedata r:id="rId7" o:title=""/>
+          </v:shape>
+          <o:OLEObject Type="Embed" ProgID="Visio.Drawing.15" ShapeID="_x0000_i1027" DrawAspect="Content" ObjectID="_1551786165" r:id="rId8"/>
+        </w:object>
+      </w:r>
+      <w:bookmarkStart w:id="0" w:name="_GoBack"/>
+      <w:bookmarkEnd w:id="0"/>
     </w:p>
     <w:p>
       <w:pPr>
+        <w:ind w:firstLine="420"/>
         <w:rPr>
           <w:rFonts w:ascii="Cambria Math" w:eastAsia="宋体" w:hAnsi="Cambria Math" w:cs="Times New Roman"/>
         </w:rPr>
       </w:pPr>
+      <w:r>
+        <w:rPr>
+          <w:rFonts w:ascii="Cambria Math" w:eastAsia="宋体" w:hAnsi="Cambria Math" w:cs="Times New Roman" w:hint="eastAsia"/>
+        </w:rPr>
+        <w:t>本问题的原型为“</w:t>
+      </w:r>
+      <w:r>
+        <w:rPr>
+          <w:rFonts w:ascii="Cambria Math" w:eastAsia="宋体" w:hAnsi="Cambria Math" w:cs="Times New Roman" w:hint="eastAsia"/>
+        </w:rPr>
+        <w:t>石子合并</w:t>
+      </w:r>
+      <w:r>
+        <w:rPr>
+          <w:rFonts w:ascii="Cambria Math" w:eastAsia="宋体" w:hAnsi="Cambria Math" w:cs="Times New Roman" w:hint="eastAsia"/>
+        </w:rPr>
+        <w:t>”。</w:t>
+      </w:r>
     </w:p>
     <w:p>
       <w:pPr>
@@ -345,15 +423,22 @@
           <w:rFonts w:ascii="Cambria Math" w:eastAsia="宋体" w:hAnsi="Cambria Math" w:cs="Times New Roman"/>
         </w:rPr>
       </w:pPr>
-      <w:r>
-        <w:rPr>
-          <w:rFonts w:ascii="Cambria Math" w:eastAsia="宋体" w:hAnsi="Cambria Math" w:cs="Times New Roman"/>
-        </w:rPr>
-        <w:t>解法：</w:t>
-      </w:r>
     </w:p>
     <w:p>
       <w:pPr>
+        <w:rPr>
+          <w:rFonts w:ascii="Cambria Math" w:eastAsia="宋体" w:hAnsi="Cambria Math" w:cs="Times New Roman"/>
+        </w:rPr>
+      </w:pPr>
+      <w:r>
+        <w:rPr>
+          <w:rFonts w:ascii="Cambria Math" w:eastAsia="宋体" w:hAnsi="Cambria Math" w:cs="Times New Roman"/>
+        </w:rPr>
+        <w:t>解法：</w:t>
+      </w:r>
+    </w:p>
+    <w:p>
+      <w:pPr>
         <w:ind w:firstLine="420"/>
         <w:rPr>
           <w:rFonts w:ascii="Cambria Math" w:eastAsia="宋体" w:hAnsi="Cambria Math" w:cs="Times New Roman"/>
@@ -362,6 +447,70 @@
       <w:r>
         <w:rPr>
           <w:rFonts w:ascii="Cambria Math" w:eastAsia="宋体" w:hAnsi="Cambria Math" w:cs="Times New Roman"/>
+        </w:rPr>
+        <w:t>设</w:t>
+      </w:r>
+      <m:oMath>
+        <m:r>
+          <w:rPr>
+            <w:rFonts w:ascii="Cambria Math" w:eastAsia="宋体" w:hAnsi="Cambria Math" w:cs="Times New Roman"/>
+          </w:rPr>
+          <m:t>sum(i, j)</m:t>
+        </m:r>
+      </m:oMath>
+      <w:r>
+        <w:rPr>
+          <w:rFonts w:ascii="Cambria Math" w:eastAsia="宋体" w:hAnsi="Cambria Math" w:cs="Times New Roman" w:hint="eastAsia"/>
+        </w:rPr>
+        <w:t>为</w:t>
+      </w:r>
+      <w:r>
+        <w:rPr>
+          <w:rFonts w:ascii="Cambria Math" w:eastAsia="宋体" w:hAnsi="Cambria Math" w:cs="Times New Roman"/>
+        </w:rPr>
+        <w:t>序列</w:t>
+      </w:r>
+      <w:r>
+        <w:rPr>
+          <w:rFonts w:ascii="Cambria Math" w:eastAsia="宋体" w:hAnsi="Cambria Math" w:cs="Times New Roman" w:hint="eastAsia"/>
+        </w:rPr>
+        <w:t>中区域</w:t>
+      </w:r>
+      <m:oMath>
+        <m:r>
+          <w:rPr>
+            <w:rFonts w:ascii="Cambria Math" w:eastAsia="宋体" w:hAnsi="Cambria Math" w:cs="Times New Roman" w:hint="eastAsia"/>
+          </w:rPr>
+          <m:t>s</m:t>
+        </m:r>
+        <m:r>
+          <w:rPr>
+            <w:rFonts w:ascii="Cambria Math" w:eastAsia="宋体" w:hAnsi="Cambria Math" w:cs="Times New Roman"/>
+          </w:rPr>
+          <m:t>[i, j]</m:t>
+        </m:r>
+      </m:oMath>
+      <w:r>
+        <w:rPr>
+          <w:rFonts w:ascii="Cambria Math" w:eastAsia="宋体" w:hAnsi="Cambria Math" w:cs="Times New Roman" w:hint="eastAsia"/>
+        </w:rPr>
+        <w:t>的</w:t>
+      </w:r>
+      <w:r>
+        <w:rPr>
+          <w:rFonts w:ascii="Cambria Math" w:eastAsia="宋体" w:hAnsi="Cambria Math" w:cs="Times New Roman"/>
+        </w:rPr>
+        <w:t>所有元素之和</w:t>
+      </w:r>
+      <w:r>
+        <w:rPr>
+          <w:rFonts w:ascii="Cambria Math" w:eastAsia="宋体" w:hAnsi="Cambria Math" w:cs="Times New Roman" w:hint="eastAsia"/>
+        </w:rPr>
+        <w:t>，</w:t>
+      </w:r>
+      <w:r>
+        <w:rPr>
+          <w:rFonts w:ascii="Cambria Math" w:eastAsia="宋体" w:hAnsi="Cambria Math" w:cs="Times New Roman" w:hint="eastAsia"/>
         </w:rPr>
         <w:t>设</w:t>
       </w:r>
@@ -401,93 +550,111 @@
         <w:rPr>
           <w:rFonts w:ascii="Cambria Math" w:eastAsia="宋体" w:hAnsi="Cambria Math" w:cs="Times New Roman" w:hint="eastAsia"/>
         </w:rPr>
-        <w:t>背包</w:t>
-      </w:r>
-      <w:r>
-        <w:rPr>
-          <w:rFonts w:ascii="Cambria Math" w:eastAsia="宋体" w:hAnsi="Cambria Math" w:cs="Times New Roman" w:hint="eastAsia"/>
-        </w:rPr>
-        <w:t>中放入</w:t>
-      </w:r>
-      <w:r>
-        <w:rPr>
-          <w:rFonts w:ascii="Cambria Math" w:eastAsia="宋体" w:hAnsi="Cambria Math" w:cs="Times New Roman" w:hint="eastAsia"/>
-        </w:rPr>
-        <w:t>前</w:t>
+        <w:t>合并区域</w:t>
       </w:r>
       <m:oMath>
         <m:r>
           <w:rPr>
             <w:rFonts w:ascii="Cambria Math" w:eastAsia="宋体" w:hAnsi="Cambria Math" w:cs="Times New Roman" w:hint="eastAsia"/>
           </w:rPr>
+          <m:t>s</m:t>
+        </m:r>
+        <m:r>
+          <w:rPr>
+            <w:rFonts w:ascii="Cambria Math" w:eastAsia="宋体" w:hAnsi="Cambria Math" w:cs="Times New Roman"/>
+          </w:rPr>
+          <m:t>[i, j]</m:t>
+        </m:r>
+      </m:oMath>
+      <w:r>
+        <w:rPr>
+          <w:rFonts w:ascii="Cambria Math" w:eastAsia="宋体" w:hAnsi="Cambria Math" w:cs="Times New Roman" w:hint="eastAsia"/>
+        </w:rPr>
+        <w:t>产生</w:t>
+      </w:r>
+      <w:r>
+        <w:rPr>
+          <w:rFonts w:ascii="Cambria Math" w:eastAsia="宋体" w:hAnsi="Cambria Math" w:cs="Times New Roman" w:hint="eastAsia"/>
+        </w:rPr>
+        <w:t>的</w:t>
+      </w:r>
+      <w:r>
+        <w:rPr>
+          <w:rFonts w:ascii="Cambria Math" w:eastAsia="宋体" w:hAnsi="Cambria Math" w:cs="Times New Roman"/>
+        </w:rPr>
+        <w:t>最小代价</w:t>
+      </w:r>
+      <w:r>
+        <w:rPr>
+          <w:rFonts w:ascii="Cambria Math" w:eastAsia="宋体" w:hAnsi="Cambria Math" w:cs="Times New Roman" w:hint="eastAsia"/>
+        </w:rPr>
+        <w:t>，</w:t>
+      </w:r>
+      <w:r>
+        <w:rPr>
+          <w:rFonts w:ascii="Cambria Math" w:eastAsia="宋体" w:hAnsi="Cambria Math" w:cs="Times New Roman" w:hint="eastAsia"/>
+        </w:rPr>
+        <w:t>其中</w:t>
+      </w:r>
+      <m:oMath>
+        <m:r>
+          <w:rPr>
+            <w:rFonts w:ascii="Cambria Math" w:eastAsia="宋体" w:hAnsi="Cambria Math" w:cs="Times New Roman" w:hint="eastAsia"/>
+          </w:rPr>
           <m:t>i</m:t>
         </m:r>
+        <m:r>
+          <w:rPr>
+            <w:rFonts w:ascii="Cambria Math" w:eastAsia="宋体" w:hAnsi="Cambria Math" w:cs="Times New Roman"/>
+          </w:rPr>
+          <m:t>∈[1, n]</m:t>
+        </m:r>
       </m:oMath>
       <w:r>
         <w:rPr>
           <w:rFonts w:ascii="Cambria Math" w:eastAsia="宋体" w:hAnsi="Cambria Math" w:cs="Times New Roman" w:hint="eastAsia"/>
         </w:rPr>
-        <w:t>件物品</w:t>
-      </w:r>
-      <w:r>
-        <w:rPr>
-          <w:rFonts w:ascii="Cambria Math" w:eastAsia="宋体" w:hAnsi="Cambria Math" w:cs="Times New Roman" w:hint="eastAsia"/>
-        </w:rPr>
-        <w:t>，重量不大于</w:t>
+        <w:t>，</w:t>
       </w:r>
       <m:oMath>
         <m:r>
           <w:rPr>
+            <w:rFonts w:ascii="Cambria Math" w:eastAsia="宋体" w:hAnsi="Cambria Math" w:cs="Times New Roman"/>
+          </w:rPr>
+          <m:t>j∈[1, n]</m:t>
+        </m:r>
+      </m:oMath>
+      <w:r>
+        <w:rPr>
+          <w:rFonts w:ascii="Cambria Math" w:eastAsia="宋体" w:hAnsi="Cambria Math" w:cs="Times New Roman" w:hint="eastAsia"/>
+        </w:rPr>
+        <w:t>，</w:t>
+      </w:r>
+      <m:oMath>
+        <m:r>
+          <w:rPr>
             <w:rFonts w:ascii="Cambria Math" w:eastAsia="宋体" w:hAnsi="Cambria Math" w:cs="Times New Roman" w:hint="eastAsia"/>
           </w:rPr>
-          <m:t>j</m:t>
+          <m:t>i</m:t>
+        </m:r>
+        <m:r>
+          <w:rPr>
+            <w:rFonts w:ascii="Cambria Math" w:eastAsia="宋体" w:hAnsi="Cambria Math" w:cs="Times New Roman"/>
+          </w:rPr>
+          <m:t>≤j</m:t>
         </m:r>
       </m:oMath>
       <w:r>
         <w:rPr>
           <w:rFonts w:ascii="Cambria Math" w:eastAsia="宋体" w:hAnsi="Cambria Math" w:cs="Times New Roman" w:hint="eastAsia"/>
         </w:rPr>
-        <w:t>的最大价值，</w:t>
-      </w:r>
-      <w:r>
-        <w:rPr>
-          <w:rFonts w:ascii="Cambria Math" w:eastAsia="宋体" w:hAnsi="Cambria Math" w:cs="Times New Roman" w:hint="eastAsia"/>
-        </w:rPr>
-        <w:t>其中</w:t>
-      </w:r>
-      <m:oMath>
-        <m:r>
-          <w:rPr>
-            <w:rFonts w:ascii="Cambria Math" w:eastAsia="宋体" w:hAnsi="Cambria Math" w:cs="Times New Roman" w:hint="eastAsia"/>
-          </w:rPr>
-          <m:t>i</m:t>
-        </m:r>
-        <m:r>
-          <w:rPr>
-            <w:rFonts w:ascii="Cambria Math" w:eastAsia="宋体" w:hAnsi="Cambria Math" w:cs="Times New Roman"/>
-          </w:rPr>
-          <m:t>∈[1, n]</m:t>
-        </m:r>
-      </m:oMath>
-      <w:r>
-        <w:rPr>
-          <w:rFonts w:ascii="Cambria Math" w:eastAsia="宋体" w:hAnsi="Cambria Math" w:cs="Times New Roman" w:hint="eastAsia"/>
-        </w:rPr>
-        <w:t>，</w:t>
-      </w:r>
-      <m:oMath>
-        <m:r>
-          <w:rPr>
-            <w:rFonts w:ascii="Cambria Math" w:eastAsia="宋体" w:hAnsi="Cambria Math" w:cs="Times New Roman"/>
-          </w:rPr>
-          <m:t>j∈[0, t]</m:t>
-        </m:r>
-      </m:oMath>
-      <w:r>
-        <w:rPr>
-          <w:rFonts w:ascii="Cambria Math" w:eastAsia="宋体" w:hAnsi="Cambria Math" w:cs="Times New Roman" w:hint="eastAsia"/>
-        </w:rPr>
         <w:t>。</w:t>
+      </w:r>
+      <w:r>
+        <w:rPr>
+          <w:rFonts w:ascii="Cambria Math" w:eastAsia="宋体" w:hAnsi="Cambria Math" w:cs="Times New Roman" w:hint="eastAsia"/>
+        </w:rPr>
+        <w:t>因此</w:t>
       </w:r>
       <w:r>
         <w:rPr>
@@ -535,6 +702,18 @@
             </w:rPr>
             <m:t>=</m:t>
           </m:r>
+        </m:oMath>
+      </m:oMathPara>
+    </w:p>
+    <w:p>
+      <w:pPr>
+        <w:ind w:firstLine="420"/>
+        <w:rPr>
+          <w:rFonts w:ascii="Cambria Math" w:eastAsia="宋体" w:hAnsi="Cambria Math" w:cs="Times New Roman"/>
+        </w:rPr>
+      </w:pPr>
+      <m:oMathPara>
+        <m:oMath>
           <m:d>
             <m:dPr>
               <m:begChr m:val="{"/>
@@ -561,9 +740,9 @@
                     <w:rPr>
                       <w:rFonts w:ascii="Cambria Math" w:eastAsia="宋体" w:hAnsi="Cambria Math" w:cs="Times New Roman"/>
                     </w:rPr>
-                    <m:t xml:space="preserve">0                                   </m:t>
+                    <m:t xml:space="preserve">0                                              </m:t>
                   </m:r>
-                  <w:bookmarkStart w:id="0" w:name="_Hlk477726698"/>
+                  <w:bookmarkStart w:id="1" w:name="_Hlk477726698"/>
                   <m:r>
                     <m:rPr>
                       <m:sty m:val="p"/>
@@ -577,22 +756,31 @@
                     <w:rPr>
                       <w:rFonts w:ascii="Cambria Math" w:eastAsia="宋体" w:hAnsi="Cambria Math" w:cs="Times New Roman"/>
                     </w:rPr>
-                    <m:t>i=0</m:t>
+                    <m:t>i=j</m:t>
                   </m:r>
-                  <w:bookmarkEnd w:id="0"/>
-                </m:e>
-                <m:e>
+                  <w:bookmarkEnd w:id="1"/>
                   <m:r>
+                    <m:rPr>
+                      <m:sty m:val="p"/>
+                    </m:rPr>
                     <w:rPr>
                       <w:rFonts w:ascii="Cambria Math" w:eastAsia="宋体" w:hAnsi="Cambria Math" w:cs="Times New Roman" w:hint="eastAsia"/>
                     </w:rPr>
-                    <m:t>f(</m:t>
+                    <m:t>，</m:t>
                   </m:r>
                   <m:r>
                     <w:rPr>
                       <w:rFonts w:ascii="Cambria Math" w:eastAsia="宋体" w:hAnsi="Cambria Math" w:cs="Times New Roman"/>
                     </w:rPr>
-                    <m:t>i-1, j)                               i&gt;0</m:t>
+                    <m:t>i, j∈[1, n]</m:t>
+                  </m:r>
+                </m:e>
+                <m:e>
+                  <m:r>
+                    <w:rPr>
+                      <w:rFonts w:ascii="Cambria Math" w:eastAsia="宋体" w:hAnsi="Cambria Math" w:cs="Times New Roman"/>
+                    </w:rPr>
+                    <m:t xml:space="preserve">+∞                                            </m:t>
                   </m:r>
                   <m:r>
                     <m:rPr>
@@ -601,13 +789,28 @@
                     <w:rPr>
                       <w:rFonts w:ascii="Cambria Math" w:eastAsia="宋体" w:hAnsi="Cambria Math" w:cs="Times New Roman" w:hint="eastAsia"/>
                     </w:rPr>
-                    <m:t>且</m:t>
+                    <m:t>（初始化）</m:t>
                   </m:r>
                   <m:r>
                     <w:rPr>
                       <w:rFonts w:ascii="Cambria Math" w:eastAsia="宋体" w:hAnsi="Cambria Math" w:cs="Times New Roman"/>
                     </w:rPr>
-                    <m:t>j&gt;0</m:t>
+                    <m:t>i≠j</m:t>
+                  </m:r>
+                  <m:r>
+                    <m:rPr>
+                      <m:sty m:val="p"/>
+                    </m:rPr>
+                    <w:rPr>
+                      <w:rFonts w:ascii="Cambria Math" w:eastAsia="宋体" w:hAnsi="Cambria Math" w:cs="Times New Roman" w:hint="eastAsia"/>
+                    </w:rPr>
+                    <m:t>，</m:t>
+                  </m:r>
+                  <m:r>
+                    <w:rPr>
+                      <w:rFonts w:ascii="Cambria Math" w:eastAsia="宋体" w:hAnsi="Cambria Math" w:cs="Times New Roman"/>
+                    </w:rPr>
+                    <m:t>i, j∈[1, n]</m:t>
                   </m:r>
                   <m:ctrlPr>
                     <w:rPr>
@@ -631,10 +834,16 @@
                         <w:rPr>
                           <w:rFonts w:ascii="Cambria Math" w:eastAsia="宋体" w:hAnsi="Cambria Math" w:cs="Times New Roman"/>
                         </w:rPr>
-                        <m:t>max</m:t>
+                        <m:t>min{</m:t>
                       </m:r>
                     </m:fName>
                     <m:e>
+                      <m:r>
+                        <w:rPr>
+                          <w:rFonts w:ascii="Cambria Math" w:eastAsia="宋体" w:hAnsi="Cambria Math" w:cs="Times New Roman"/>
+                        </w:rPr>
+                        <m:t>f</m:t>
+                      </m:r>
                       <m:d>
                         <m:dPr>
                           <m:ctrlPr>
@@ -649,118 +858,92 @@
                             <w:rPr>
                               <w:rFonts w:ascii="Cambria Math" w:eastAsia="宋体" w:hAnsi="Cambria Math" w:cs="Times New Roman"/>
                             </w:rPr>
-                            <m:t>f</m:t>
+                            <m:t>i, k</m:t>
                           </m:r>
-                          <m:d>
-                            <m:dPr>
-                              <m:ctrlPr>
-                                <w:rPr>
-                                  <w:rFonts w:ascii="Cambria Math" w:eastAsia="宋体" w:hAnsi="Cambria Math" w:cs="Times New Roman"/>
-                                  <w:i/>
-                                </w:rPr>
-                              </m:ctrlPr>
-                            </m:dPr>
-                            <m:e>
-                              <m:r>
-                                <w:rPr>
-                                  <w:rFonts w:ascii="Cambria Math" w:eastAsia="宋体" w:hAnsi="Cambria Math" w:cs="Times New Roman"/>
-                                </w:rPr>
-                                <m:t>i-1, j</m:t>
-                              </m:r>
-                            </m:e>
-                          </m:d>
+                        </m:e>
+                      </m:d>
+                      <m:r>
+                        <w:rPr>
+                          <w:rFonts w:ascii="Cambria Math" w:eastAsia="宋体" w:hAnsi="Cambria Math" w:cs="Times New Roman"/>
+                        </w:rPr>
+                        <m:t>+f</m:t>
+                      </m:r>
+                      <m:d>
+                        <m:dPr>
+                          <m:ctrlPr>
+                            <w:rPr>
+                              <w:rFonts w:ascii="Cambria Math" w:eastAsia="宋体" w:hAnsi="Cambria Math" w:cs="Times New Roman"/>
+                              <w:i/>
+                            </w:rPr>
+                          </m:ctrlPr>
+                        </m:dPr>
+                        <m:e>
                           <m:r>
                             <w:rPr>
                               <w:rFonts w:ascii="Cambria Math" w:eastAsia="宋体" w:hAnsi="Cambria Math" w:cs="Times New Roman"/>
                             </w:rPr>
-                            <m:t>, f</m:t>
+                            <m:t>k+1, j</m:t>
                           </m:r>
-                          <m:d>
-                            <m:dPr>
-                              <m:ctrlPr>
-                                <w:rPr>
-                                  <w:rFonts w:ascii="Cambria Math" w:eastAsia="宋体" w:hAnsi="Cambria Math" w:cs="Times New Roman"/>
-                                  <w:i/>
-                                </w:rPr>
-                              </m:ctrlPr>
-                            </m:dPr>
-                            <m:e>
-                              <m:r>
-                                <w:rPr>
-                                  <w:rFonts w:ascii="Cambria Math" w:eastAsia="宋体" w:hAnsi="Cambria Math" w:cs="Times New Roman"/>
-                                </w:rPr>
-                                <m:t>i-1, j-</m:t>
-                              </m:r>
-                              <m:sSub>
-                                <m:sSubPr>
-                                  <m:ctrlPr>
-                                    <w:rPr>
-                                      <w:rFonts w:ascii="Cambria Math" w:eastAsia="宋体" w:hAnsi="Cambria Math" w:cs="Times New Roman"/>
-                                      <w:i/>
-                                    </w:rPr>
-                                  </m:ctrlPr>
-                                </m:sSubPr>
-                                <m:e>
-                                  <m:r>
-                                    <w:rPr>
-                                      <w:rFonts w:ascii="Cambria Math" w:eastAsia="宋体" w:hAnsi="Cambria Math" w:cs="Times New Roman"/>
-                                    </w:rPr>
-                                    <m:t>w</m:t>
-                                  </m:r>
-                                </m:e>
-                                <m:sub>
-                                  <m:r>
-                                    <w:rPr>
-                                      <w:rFonts w:ascii="Cambria Math" w:eastAsia="宋体" w:hAnsi="Cambria Math" w:cs="Times New Roman"/>
-                                    </w:rPr>
-                                    <m:t>i</m:t>
-                                  </m:r>
-                                </m:sub>
-                              </m:sSub>
-                            </m:e>
-                          </m:d>
+                        </m:e>
+                      </m:d>
+                      <m:r>
+                        <w:rPr>
+                          <w:rFonts w:ascii="Cambria Math" w:eastAsia="宋体" w:hAnsi="Cambria Math" w:cs="Times New Roman"/>
+                        </w:rPr>
+                        <m:t>+sum</m:t>
+                      </m:r>
+                      <m:d>
+                        <m:dPr>
+                          <m:ctrlPr>
+                            <w:rPr>
+                              <w:rFonts w:ascii="Cambria Math" w:eastAsia="宋体" w:hAnsi="Cambria Math" w:cs="Times New Roman"/>
+                              <w:i/>
+                            </w:rPr>
+                          </m:ctrlPr>
+                        </m:dPr>
+                        <m:e>
                           <m:r>
                             <w:rPr>
                               <w:rFonts w:ascii="Cambria Math" w:eastAsia="宋体" w:hAnsi="Cambria Math" w:cs="Times New Roman"/>
                             </w:rPr>
-                            <m:t>+</m:t>
+                            <m:t>i, k</m:t>
                           </m:r>
-                          <m:sSub>
-                            <m:sSubPr>
-                              <m:ctrlPr>
-                                <w:rPr>
-                                  <w:rFonts w:ascii="Cambria Math" w:eastAsia="宋体" w:hAnsi="Cambria Math" w:cs="Times New Roman"/>
-                                  <w:i/>
-                                </w:rPr>
-                              </m:ctrlPr>
-                            </m:sSubPr>
-                            <m:e>
-                              <m:r>
-                                <w:rPr>
-                                  <w:rFonts w:ascii="Cambria Math" w:eastAsia="宋体" w:hAnsi="Cambria Math" w:cs="Times New Roman"/>
-                                </w:rPr>
-                                <m:t>v</m:t>
-                              </m:r>
-                            </m:e>
-                            <m:sub>
-                              <m:r>
-                                <w:rPr>
-                                  <w:rFonts w:ascii="Cambria Math" w:eastAsia="宋体" w:hAnsi="Cambria Math" w:cs="Times New Roman"/>
-                                </w:rPr>
-                                <m:t>i</m:t>
-                              </m:r>
-                            </m:sub>
-                          </m:sSub>
                         </m:e>
                       </m:d>
+                      <m:r>
+                        <w:rPr>
+                          <w:rFonts w:ascii="Cambria Math" w:eastAsia="宋体" w:hAnsi="Cambria Math" w:cs="Times New Roman"/>
+                        </w:rPr>
+                        <m:t>+sum(k+1, j)}</m:t>
+                      </m:r>
                     </m:e>
                   </m:func>
                   <m:r>
                     <w:rPr>
                       <w:rFonts w:ascii="Cambria Math" w:eastAsia="宋体" w:hAnsi="Cambria Math" w:cs="Times New Roman"/>
                     </w:rPr>
-                    <m:t xml:space="preserve">     i&gt;0</m:t>
+                    <m:t xml:space="preserve">    i, j, k∈</m:t>
                   </m:r>
+                  <m:d>
+                    <m:dPr>
+                      <m:begChr m:val="["/>
+                      <m:endChr m:val="]"/>
+                      <m:ctrlPr>
+                        <w:rPr>
+                          <w:rFonts w:ascii="Cambria Math" w:eastAsia="宋体" w:hAnsi="Cambria Math" w:cs="Times New Roman"/>
+                          <w:i/>
+                        </w:rPr>
+                      </m:ctrlPr>
+                    </m:dPr>
+                    <m:e>
+                      <m:r>
+                        <w:rPr>
+                          <w:rFonts w:ascii="Cambria Math" w:eastAsia="宋体" w:hAnsi="Cambria Math" w:cs="Times New Roman"/>
+                        </w:rPr>
+                        <m:t>1, n</m:t>
+                      </m:r>
+                    </m:e>
+                  </m:d>
                   <m:r>
                     <m:rPr>
                       <m:sty m:val="p"/>
@@ -774,49 +957,8 @@
                     <w:rPr>
                       <w:rFonts w:ascii="Cambria Math" w:eastAsia="宋体" w:hAnsi="Cambria Math" w:cs="Times New Roman"/>
                     </w:rPr>
-                    <m:t>j&gt;0</m:t>
+                    <m:t>i≤k≤j</m:t>
                   </m:r>
-                  <m:r>
-                    <m:rPr>
-                      <m:sty m:val="p"/>
-                    </m:rPr>
-                    <w:rPr>
-                      <w:rFonts w:ascii="Cambria Math" w:eastAsia="宋体" w:hAnsi="Cambria Math" w:cs="Times New Roman" w:hint="eastAsia"/>
-                    </w:rPr>
-                    <m:t>，</m:t>
-                  </m:r>
-                  <m:r>
-                    <w:rPr>
-                      <w:rFonts w:ascii="Cambria Math" w:eastAsia="宋体" w:hAnsi="Cambria Math" w:cs="Times New Roman"/>
-                    </w:rPr>
-                    <m:t>j≥</m:t>
-                  </m:r>
-                  <m:sSub>
-                    <m:sSubPr>
-                      <m:ctrlPr>
-                        <w:rPr>
-                          <w:rFonts w:ascii="Cambria Math" w:eastAsia="宋体" w:hAnsi="Cambria Math" w:cs="Times New Roman"/>
-                          <w:i/>
-                        </w:rPr>
-                      </m:ctrlPr>
-                    </m:sSubPr>
-                    <m:e>
-                      <m:r>
-                        <w:rPr>
-                          <w:rFonts w:ascii="Cambria Math" w:eastAsia="宋体" w:hAnsi="Cambria Math" w:cs="Times New Roman"/>
-                        </w:rPr>
-                        <m:t>w</m:t>
-                      </m:r>
-                    </m:e>
-                    <m:sub>
-                      <m:r>
-                        <w:rPr>
-                          <w:rFonts w:ascii="Cambria Math" w:eastAsia="宋体" w:hAnsi="Cambria Math" w:cs="Times New Roman"/>
-                        </w:rPr>
-                        <m:t>i</m:t>
-                      </m:r>
-                    </m:sub>
-                  </m:sSub>
                 </m:e>
               </m:eqArr>
             </m:e>
@@ -836,35 +978,43 @@
           <w:rFonts w:ascii="Cambria Math" w:eastAsia="宋体" w:hAnsi="Cambria Math" w:cs="Times New Roman"/>
         </w:rPr>
       </w:pPr>
+      <m:oMath>
+        <m:r>
+          <w:rPr>
+            <w:rFonts w:ascii="Cambria Math" w:eastAsia="宋体" w:hAnsi="Cambria Math" w:cs="Times New Roman" w:hint="eastAsia"/>
+          </w:rPr>
+          <m:t>s</m:t>
+        </m:r>
+        <m:r>
+          <w:rPr>
+            <w:rFonts w:ascii="Cambria Math" w:eastAsia="宋体" w:hAnsi="Cambria Math" w:cs="Times New Roman"/>
+          </w:rPr>
+          <m:t>[i, i]</m:t>
+        </m:r>
+      </m:oMath>
+      <w:r>
+        <w:rPr>
+          <w:rFonts w:ascii="Cambria Math" w:eastAsia="宋体" w:hAnsi="Cambria Math" w:cs="Times New Roman" w:hint="eastAsia"/>
+        </w:rPr>
+        <w:t>不需要</w:t>
+      </w:r>
+      <w:r>
+        <w:rPr>
+          <w:rFonts w:ascii="Cambria Math" w:eastAsia="宋体" w:hAnsi="Cambria Math" w:cs="Times New Roman" w:hint="eastAsia"/>
+        </w:rPr>
+        <w:t>合并</w:t>
+      </w:r>
+      <w:r>
+        <w:rPr>
+          <w:rFonts w:ascii="Cambria Math" w:eastAsia="宋体" w:hAnsi="Cambria Math" w:cs="Times New Roman" w:hint="eastAsia"/>
+        </w:rPr>
+        <w:t>，</w:t>
+      </w:r>
       <w:r>
         <w:rPr>
           <w:rFonts w:ascii="Cambria Math" w:eastAsia="宋体" w:hAnsi="Cambria Math" w:cs="Times New Roman"/>
         </w:rPr>
-        <w:t>用数组中的下标</w:t>
-      </w:r>
-      <w:r>
-        <w:rPr>
-          <w:rFonts w:ascii="Cambria Math" w:eastAsia="宋体" w:hAnsi="Cambria Math" w:cs="Times New Roman" w:hint="eastAsia"/>
-        </w:rPr>
-        <w:t>0</w:t>
-      </w:r>
-      <w:r>
-        <w:rPr>
-          <w:rFonts w:ascii="Cambria Math" w:eastAsia="宋体" w:hAnsi="Cambria Math" w:cs="Times New Roman" w:hint="eastAsia"/>
-        </w:rPr>
-        <w:t>来</w:t>
-      </w:r>
-      <w:r>
-        <w:rPr>
-          <w:rFonts w:ascii="Cambria Math" w:eastAsia="宋体" w:hAnsi="Cambria Math" w:cs="Times New Roman"/>
-        </w:rPr>
-        <w:t>存储初始的固定值，</w:t>
-      </w:r>
-      <w:r>
-        <w:rPr>
-          <w:rFonts w:ascii="Cambria Math" w:eastAsia="宋体" w:hAnsi="Cambria Math" w:cs="Times New Roman" w:hint="eastAsia"/>
-        </w:rPr>
-        <w:t>背包中没有放入任何珠宝时，</w:t>
+        <w:t>因此</w:t>
       </w:r>
       <m:oMath>
         <m:r>
@@ -887,11 +1037,14 @@
               <w:rPr>
                 <w:rFonts w:ascii="Cambria Math" w:eastAsia="宋体" w:hAnsi="Cambria Math" w:cs="Times New Roman"/>
               </w:rPr>
-              <m:t>0, j</m:t>
+              <m:t>i, i</m:t>
             </m:r>
           </m:e>
         </m:d>
         <m:r>
+          <m:rPr>
+            <m:sty m:val="p"/>
+          </m:rPr>
           <w:rPr>
             <w:rFonts w:ascii="Cambria Math" w:eastAsia="宋体" w:hAnsi="Cambria Math" w:cs="Times New Roman"/>
           </w:rPr>
@@ -917,191 +1070,73 @@
           <w:rFonts w:ascii="Cambria Math" w:eastAsia="宋体" w:hAnsi="Cambria Math" w:cs="Times New Roman"/>
         </w:rPr>
       </w:pPr>
-      <w:r>
-        <w:rPr>
-          <w:rFonts w:ascii="Cambria Math" w:eastAsia="宋体" w:hAnsi="Cambria Math" w:cs="Times New Roman" w:hint="eastAsia"/>
-        </w:rPr>
-        <w:t>对于第</w:t>
-      </w:r>
       <m:oMath>
         <m:r>
           <w:rPr>
             <w:rFonts w:ascii="Cambria Math" w:eastAsia="宋体" w:hAnsi="Cambria Math" w:cs="Times New Roman" w:hint="eastAsia"/>
           </w:rPr>
-          <m:t>i</m:t>
+          <m:t>s</m:t>
+        </m:r>
+        <m:r>
+          <w:rPr>
+            <w:rFonts w:ascii="Cambria Math" w:eastAsia="宋体" w:hAnsi="Cambria Math" w:cs="Times New Roman"/>
+          </w:rPr>
+          <m:t>[i, j]</m:t>
         </m:r>
       </m:oMath>
       <w:r>
         <w:rPr>
           <w:rFonts w:ascii="Cambria Math" w:eastAsia="宋体" w:hAnsi="Cambria Math" w:cs="Times New Roman" w:hint="eastAsia"/>
         </w:rPr>
-        <w:t>件珠宝</w:t>
-      </w:r>
-      <m:oMath>
-        <m:sSub>
-          <m:sSubPr>
-            <m:ctrlPr>
-              <w:rPr>
-                <w:rFonts w:ascii="Cambria Math" w:eastAsia="宋体" w:hAnsi="Cambria Math" w:cs="Times New Roman"/>
-                <w:i/>
-              </w:rPr>
-            </m:ctrlPr>
-          </m:sSubPr>
-          <m:e>
-            <m:r>
-              <w:rPr>
-                <w:rFonts w:ascii="Cambria Math" w:eastAsia="宋体" w:hAnsi="Cambria Math" w:cs="Times New Roman"/>
-              </w:rPr>
-              <m:t>s</m:t>
-            </m:r>
-          </m:e>
-          <m:sub>
-            <m:r>
-              <w:rPr>
-                <w:rFonts w:ascii="Cambria Math" w:eastAsia="宋体" w:hAnsi="Cambria Math" w:cs="Times New Roman"/>
-              </w:rPr>
-              <m:t>i</m:t>
-            </m:r>
-          </m:sub>
-        </m:sSub>
-      </m:oMath>
-      <w:r>
-        <w:rPr>
-          <w:rFonts w:ascii="Cambria Math" w:eastAsia="宋体" w:hAnsi="Cambria Math" w:cs="Times New Roman" w:hint="eastAsia"/>
-        </w:rPr>
-        <w:t>，</w:t>
-      </w:r>
-      <w:r>
-        <w:rPr>
-          <w:rFonts w:ascii="Cambria Math" w:eastAsia="宋体" w:hAnsi="Cambria Math" w:cs="Times New Roman" w:hint="eastAsia"/>
-        </w:rPr>
-        <w:t>若</w:t>
-      </w:r>
-      <w:r>
-        <w:rPr>
-          <w:rFonts w:ascii="Cambria Math" w:eastAsia="宋体" w:hAnsi="Cambria Math" w:cs="Times New Roman" w:hint="eastAsia"/>
-        </w:rPr>
-        <w:t>背包中还能够装载的重量大于</w:t>
-      </w:r>
-      <m:oMath>
-        <m:sSub>
-          <m:sSubPr>
-            <m:ctrlPr>
-              <w:rPr>
-                <w:rFonts w:ascii="Cambria Math" w:eastAsia="宋体" w:hAnsi="Cambria Math" w:cs="Times New Roman"/>
-                <w:i/>
-              </w:rPr>
-            </m:ctrlPr>
-          </m:sSubPr>
-          <m:e>
-            <m:r>
-              <w:rPr>
-                <w:rFonts w:ascii="Cambria Math" w:eastAsia="宋体" w:hAnsi="Cambria Math" w:cs="Times New Roman"/>
-              </w:rPr>
-              <m:t>w</m:t>
-            </m:r>
-          </m:e>
-          <m:sub>
-            <m:r>
-              <w:rPr>
-                <w:rFonts w:ascii="Cambria Math" w:eastAsia="宋体" w:hAnsi="Cambria Math" w:cs="Times New Roman"/>
-              </w:rPr>
-              <m:t>i</m:t>
-            </m:r>
-          </m:sub>
-        </m:sSub>
-      </m:oMath>
-      <w:r>
-        <w:rPr>
-          <w:rFonts w:ascii="Cambria Math" w:eastAsia="宋体" w:hAnsi="Cambria Math" w:cs="Times New Roman" w:hint="eastAsia"/>
-        </w:rPr>
-        <w:t>，</w:t>
-      </w:r>
-      <w:r>
-        <w:rPr>
-          <w:rFonts w:ascii="Cambria Math" w:eastAsia="宋体" w:hAnsi="Cambria Math" w:cs="Times New Roman" w:hint="eastAsia"/>
-        </w:rPr>
-        <w:t>那么</w:t>
-      </w:r>
-      <w:r>
-        <w:rPr>
-          <w:rFonts w:ascii="Cambria Math" w:eastAsia="宋体" w:hAnsi="Cambria Math" w:cs="Times New Roman" w:hint="eastAsia"/>
-        </w:rPr>
-        <w:t>装入背包，则</w:t>
-      </w:r>
-      <w:r>
-        <w:rPr>
-          <w:rFonts w:ascii="Cambria Math" w:eastAsia="宋体" w:hAnsi="Cambria Math" w:cs="Times New Roman" w:hint="eastAsia"/>
-        </w:rPr>
-        <w:t>价值增大</w:t>
-      </w:r>
-      <m:oMath>
-        <m:sSub>
-          <m:sSubPr>
-            <m:ctrlPr>
-              <w:rPr>
-                <w:rFonts w:ascii="Cambria Math" w:eastAsia="宋体" w:hAnsi="Cambria Math" w:cs="Times New Roman"/>
-                <w:i/>
-              </w:rPr>
-            </m:ctrlPr>
-          </m:sSubPr>
-          <m:e>
-            <m:r>
-              <w:rPr>
-                <w:rFonts w:ascii="Cambria Math" w:eastAsia="宋体" w:hAnsi="Cambria Math" w:cs="Times New Roman"/>
-              </w:rPr>
-              <m:t>v</m:t>
-            </m:r>
-          </m:e>
-          <m:sub>
-            <m:r>
-              <w:rPr>
-                <w:rFonts w:ascii="Cambria Math" w:eastAsia="宋体" w:hAnsi="Cambria Math" w:cs="Times New Roman"/>
-              </w:rPr>
-              <m:t>i</m:t>
-            </m:r>
-          </m:sub>
-        </m:sSub>
-      </m:oMath>
-      <w:r>
-        <w:rPr>
-          <w:rFonts w:ascii="Cambria Math" w:eastAsia="宋体" w:hAnsi="Cambria Math" w:cs="Times New Roman" w:hint="eastAsia"/>
-        </w:rPr>
-        <w:t>，剩余重量（还能装载的重量）减小</w:t>
-      </w:r>
-      <m:oMath>
-        <m:sSub>
-          <m:sSubPr>
-            <m:ctrlPr>
-              <w:rPr>
-                <w:rFonts w:ascii="Cambria Math" w:eastAsia="宋体" w:hAnsi="Cambria Math" w:cs="Times New Roman"/>
-                <w:i/>
-              </w:rPr>
-            </m:ctrlPr>
-          </m:sSubPr>
-          <m:e>
-            <m:r>
-              <w:rPr>
-                <w:rFonts w:ascii="Cambria Math" w:eastAsia="宋体" w:hAnsi="Cambria Math" w:cs="Times New Roman"/>
-              </w:rPr>
-              <m:t>w</m:t>
-            </m:r>
-          </m:e>
-          <m:sub>
-            <m:r>
-              <w:rPr>
-                <w:rFonts w:ascii="Cambria Math" w:eastAsia="宋体" w:hAnsi="Cambria Math" w:cs="Times New Roman"/>
-              </w:rPr>
-              <m:t>i</m:t>
-            </m:r>
-          </m:sub>
-        </m:sSub>
-      </m:oMath>
-      <w:r>
-        <w:rPr>
-          <w:rFonts w:ascii="Cambria Math" w:eastAsia="宋体" w:hAnsi="Cambria Math" w:cs="Times New Roman" w:hint="eastAsia"/>
-        </w:rPr>
-        <w:t>，即</w:t>
+        <w:t>需要合并，</w:t>
+      </w:r>
+      <w:r>
+        <w:rPr>
+          <w:rFonts w:ascii="Cambria Math" w:eastAsia="宋体" w:hAnsi="Cambria Math" w:cs="Times New Roman" w:hint="eastAsia"/>
+        </w:rPr>
+        <w:t>我们</w:t>
+      </w:r>
+      <w:r>
+        <w:rPr>
+          <w:rFonts w:ascii="Cambria Math" w:eastAsia="宋体" w:hAnsi="Cambria Math" w:cs="Times New Roman"/>
+        </w:rPr>
+        <w:t>的最终目标是</w:t>
+      </w:r>
+      <w:r>
+        <w:rPr>
+          <w:rFonts w:ascii="Cambria Math" w:eastAsia="宋体" w:hAnsi="Cambria Math" w:cs="Times New Roman" w:hint="eastAsia"/>
+        </w:rPr>
+        <w:t>获取</w:t>
+      </w:r>
+      <w:r>
+        <w:rPr>
+          <w:rFonts w:ascii="Cambria Math" w:eastAsia="宋体" w:hAnsi="Cambria Math" w:cs="Times New Roman" w:hint="eastAsia"/>
+        </w:rPr>
+        <w:t>合并</w:t>
+      </w:r>
+      <w:r>
+        <w:rPr>
+          <w:rFonts w:ascii="Cambria Math" w:eastAsia="宋体" w:hAnsi="Cambria Math" w:cs="Times New Roman"/>
+        </w:rPr>
+        <w:t>最小代价，</w:t>
+      </w:r>
+      <w:r>
+        <w:rPr>
+          <w:rFonts w:ascii="Cambria Math" w:eastAsia="宋体" w:hAnsi="Cambria Math" w:cs="Times New Roman" w:hint="eastAsia"/>
+        </w:rPr>
+        <w:t>因此</w:t>
+      </w:r>
+      <w:r>
+        <w:rPr>
+          <w:rFonts w:ascii="Cambria Math" w:eastAsia="宋体" w:hAnsi="Cambria Math" w:cs="Times New Roman" w:hint="eastAsia"/>
+        </w:rPr>
+        <w:t>设</w:t>
+      </w:r>
+      <w:r>
+        <w:rPr>
+          <w:rFonts w:ascii="Cambria Math" w:eastAsia="宋体" w:hAnsi="Cambria Math" w:cs="Times New Roman"/>
+        </w:rPr>
+        <w:t>未知的</w:t>
       </w:r>
       <m:oMath>
         <m:r>
@@ -1129,10 +1164,244 @@
           </m:e>
         </m:d>
         <m:r>
+          <m:rPr>
+            <m:sty m:val="p"/>
+          </m:rPr>
           <w:rPr>
             <w:rFonts w:ascii="Cambria Math" w:eastAsia="宋体" w:hAnsi="Cambria Math" w:cs="Times New Roman"/>
           </w:rPr>
-          <m:t>=f</m:t>
+          <m:t>=+∞</m:t>
+        </m:r>
+      </m:oMath>
+      <w:r>
+        <w:rPr>
+          <w:rFonts w:ascii="Cambria Math" w:eastAsia="宋体" w:hAnsi="Cambria Math" w:cs="Times New Roman" w:hint="eastAsia"/>
+        </w:rPr>
+        <w:t>；</w:t>
+      </w:r>
+    </w:p>
+    <w:p>
+      <w:pPr>
+        <w:pStyle w:val="a6"/>
+        <w:numPr>
+          <w:ilvl w:val="0"/>
+          <w:numId w:val="26"/>
+        </w:numPr>
+        <w:ind w:firstLineChars="0"/>
+        <w:rPr>
+          <w:rFonts w:ascii="Cambria Math" w:eastAsia="宋体" w:hAnsi="Cambria Math" w:cs="Times New Roman"/>
+        </w:rPr>
+      </w:pPr>
+      <w:r>
+        <w:rPr>
+          <w:rFonts w:ascii="Cambria Math" w:eastAsia="宋体" w:hAnsi="Cambria Math" w:cs="Times New Roman" w:hint="eastAsia"/>
+        </w:rPr>
+        <w:t>假设</w:t>
+      </w:r>
+      <w:r>
+        <w:rPr>
+          <w:rFonts w:ascii="Cambria Math" w:eastAsia="宋体" w:hAnsi="Cambria Math" w:cs="Times New Roman"/>
+        </w:rPr>
+        <w:t>将</w:t>
+      </w:r>
+      <m:oMath>
+        <m:r>
+          <w:rPr>
+            <w:rFonts w:ascii="Cambria Math" w:eastAsia="宋体" w:hAnsi="Cambria Math" w:cs="Times New Roman" w:hint="eastAsia"/>
+          </w:rPr>
+          <m:t>s[</m:t>
+        </m:r>
+        <m:r>
+          <w:rPr>
+            <w:rFonts w:ascii="Cambria Math" w:eastAsia="宋体" w:hAnsi="Cambria Math" w:cs="Times New Roman"/>
+          </w:rPr>
+          <m:t>i, k</m:t>
+        </m:r>
+        <m:r>
+          <w:rPr>
+            <w:rFonts w:ascii="Cambria Math" w:eastAsia="宋体" w:hAnsi="Cambria Math" w:cs="Times New Roman" w:hint="eastAsia"/>
+          </w:rPr>
+          <m:t>]</m:t>
+        </m:r>
+      </m:oMath>
+      <w:r>
+        <w:rPr>
+          <w:rFonts w:ascii="Cambria Math" w:eastAsia="宋体" w:hAnsi="Cambria Math" w:cs="Times New Roman" w:hint="eastAsia"/>
+        </w:rPr>
+        <w:t>和</w:t>
+      </w:r>
+      <m:oMath>
+        <m:r>
+          <w:rPr>
+            <w:rFonts w:ascii="Cambria Math" w:eastAsia="宋体" w:hAnsi="Cambria Math" w:cs="Times New Roman" w:hint="eastAsia"/>
+          </w:rPr>
+          <m:t>s[</m:t>
+        </m:r>
+        <m:r>
+          <w:rPr>
+            <w:rFonts w:ascii="Cambria Math" w:eastAsia="宋体" w:hAnsi="Cambria Math" w:cs="Times New Roman"/>
+          </w:rPr>
+          <m:t>k+1, j</m:t>
+        </m:r>
+        <m:r>
+          <w:rPr>
+            <w:rFonts w:ascii="Cambria Math" w:eastAsia="宋体" w:hAnsi="Cambria Math" w:cs="Times New Roman" w:hint="eastAsia"/>
+          </w:rPr>
+          <m:t>]</m:t>
+        </m:r>
+      </m:oMath>
+      <w:r>
+        <w:rPr>
+          <w:rFonts w:ascii="Cambria Math" w:eastAsia="宋体" w:hAnsi="Cambria Math" w:cs="Times New Roman" w:hint="eastAsia"/>
+        </w:rPr>
+        <w:t>这两个</w:t>
+      </w:r>
+      <w:r>
+        <w:rPr>
+          <w:rFonts w:ascii="Cambria Math" w:eastAsia="宋体" w:hAnsi="Cambria Math" w:cs="Times New Roman"/>
+        </w:rPr>
+        <w:t>区域的元素</w:t>
+      </w:r>
+      <w:r>
+        <w:rPr>
+          <w:rFonts w:ascii="Cambria Math" w:eastAsia="宋体" w:hAnsi="Cambria Math" w:cs="Times New Roman" w:hint="eastAsia"/>
+        </w:rPr>
+        <w:t>合并</w:t>
+      </w:r>
+      <w:r>
+        <w:rPr>
+          <w:rFonts w:ascii="Cambria Math" w:eastAsia="宋体" w:hAnsi="Cambria Math" w:cs="Times New Roman"/>
+        </w:rPr>
+        <w:t>。</w:t>
+      </w:r>
+      <w:r>
+        <w:rPr>
+          <w:rFonts w:ascii="Cambria Math" w:eastAsia="宋体" w:hAnsi="Cambria Math" w:cs="Times New Roman" w:hint="eastAsia"/>
+        </w:rPr>
+        <w:t>合并</w:t>
+      </w:r>
+      <m:oMath>
+        <m:r>
+          <w:rPr>
+            <w:rFonts w:ascii="Cambria Math" w:eastAsia="宋体" w:hAnsi="Cambria Math" w:cs="Times New Roman" w:hint="eastAsia"/>
+          </w:rPr>
+          <m:t>s[</m:t>
+        </m:r>
+        <m:r>
+          <w:rPr>
+            <w:rFonts w:ascii="Cambria Math" w:eastAsia="宋体" w:hAnsi="Cambria Math" w:cs="Times New Roman"/>
+          </w:rPr>
+          <m:t>i, k</m:t>
+        </m:r>
+        <m:r>
+          <w:rPr>
+            <w:rFonts w:ascii="Cambria Math" w:eastAsia="宋体" w:hAnsi="Cambria Math" w:cs="Times New Roman" w:hint="eastAsia"/>
+          </w:rPr>
+          <m:t>]</m:t>
+        </m:r>
+      </m:oMath>
+      <w:r>
+        <w:rPr>
+          <w:rFonts w:ascii="Cambria Math" w:eastAsia="宋体" w:hAnsi="Cambria Math" w:cs="Times New Roman" w:hint="eastAsia"/>
+        </w:rPr>
+        <w:t>和</w:t>
+      </w:r>
+      <m:oMath>
+        <m:r>
+          <w:rPr>
+            <w:rFonts w:ascii="Cambria Math" w:eastAsia="宋体" w:hAnsi="Cambria Math" w:cs="Times New Roman" w:hint="eastAsia"/>
+          </w:rPr>
+          <m:t>s[</m:t>
+        </m:r>
+        <m:r>
+          <w:rPr>
+            <w:rFonts w:ascii="Cambria Math" w:eastAsia="宋体" w:hAnsi="Cambria Math" w:cs="Times New Roman"/>
+          </w:rPr>
+          <m:t>k+1, j</m:t>
+        </m:r>
+        <m:r>
+          <w:rPr>
+            <w:rFonts w:ascii="Cambria Math" w:eastAsia="宋体" w:hAnsi="Cambria Math" w:cs="Times New Roman" w:hint="eastAsia"/>
+          </w:rPr>
+          <m:t>]</m:t>
+        </m:r>
+      </m:oMath>
+      <w:r>
+        <w:rPr>
+          <w:rFonts w:ascii="Cambria Math" w:eastAsia="宋体" w:hAnsi="Cambria Math" w:cs="Times New Roman" w:hint="eastAsia"/>
+        </w:rPr>
+        <w:t>的</w:t>
+      </w:r>
+      <w:r>
+        <w:rPr>
+          <w:rFonts w:ascii="Cambria Math" w:eastAsia="宋体" w:hAnsi="Cambria Math" w:cs="Times New Roman"/>
+        </w:rPr>
+        <w:t>过程中</w:t>
+      </w:r>
+      <w:r>
+        <w:rPr>
+          <w:rFonts w:ascii="Cambria Math" w:eastAsia="宋体" w:hAnsi="Cambria Math" w:cs="Times New Roman" w:hint="eastAsia"/>
+        </w:rPr>
+        <w:t>，已知</w:t>
+      </w:r>
+      <m:oMath>
+        <m:r>
+          <w:rPr>
+            <w:rFonts w:ascii="Cambria Math" w:eastAsia="宋体" w:hAnsi="Cambria Math" w:cs="Times New Roman" w:hint="eastAsia"/>
+          </w:rPr>
+          <m:t>s[</m:t>
+        </m:r>
+        <m:r>
+          <w:rPr>
+            <w:rFonts w:ascii="Cambria Math" w:eastAsia="宋体" w:hAnsi="Cambria Math" w:cs="Times New Roman"/>
+          </w:rPr>
+          <m:t>i, k</m:t>
+        </m:r>
+        <m:r>
+          <w:rPr>
+            <w:rFonts w:ascii="Cambria Math" w:eastAsia="宋体" w:hAnsi="Cambria Math" w:cs="Times New Roman" w:hint="eastAsia"/>
+          </w:rPr>
+          <m:t>]</m:t>
+        </m:r>
+      </m:oMath>
+      <w:r>
+        <w:rPr>
+          <w:rFonts w:ascii="Cambria Math" w:eastAsia="宋体" w:hAnsi="Cambria Math" w:cs="Times New Roman" w:hint="eastAsia"/>
+        </w:rPr>
+        <w:t>范围</w:t>
+      </w:r>
+      <w:r>
+        <w:rPr>
+          <w:rFonts w:ascii="Cambria Math" w:eastAsia="宋体" w:hAnsi="Cambria Math" w:cs="Times New Roman"/>
+        </w:rPr>
+        <w:t>的总和为</w:t>
+      </w:r>
+      <m:oMath>
+        <m:r>
+          <w:rPr>
+            <w:rFonts w:ascii="Cambria Math" w:eastAsia="宋体" w:hAnsi="Cambria Math" w:cs="Times New Roman"/>
+          </w:rPr>
+          <m:t>sum(i, k)</m:t>
+        </m:r>
+      </m:oMath>
+      <w:r>
+        <w:rPr>
+          <w:rFonts w:ascii="Cambria Math" w:eastAsia="宋体" w:hAnsi="Cambria Math" w:cs="Times New Roman" w:hint="eastAsia"/>
+        </w:rPr>
+        <w:t>，消耗</w:t>
+      </w:r>
+      <w:r>
+        <w:rPr>
+          <w:rFonts w:ascii="Cambria Math" w:eastAsia="宋体" w:hAnsi="Cambria Math" w:cs="Times New Roman"/>
+        </w:rPr>
+        <w:t>的代价为</w:t>
+      </w:r>
+      <m:oMath>
+        <m:r>
+          <w:rPr>
+            <w:rFonts w:ascii="Cambria Math" w:eastAsia="宋体" w:hAnsi="Cambria Math" w:cs="Times New Roman"/>
+          </w:rPr>
+          <m:t>f</m:t>
         </m:r>
         <m:d>
           <m:dPr>
@@ -1148,86 +1417,126 @@
               <w:rPr>
                 <w:rFonts w:ascii="Cambria Math" w:eastAsia="宋体" w:hAnsi="Cambria Math" w:cs="Times New Roman"/>
               </w:rPr>
-              <m:t>i-1, j-</m:t>
+              <m:t>i, k</m:t>
             </m:r>
-            <m:sSub>
-              <m:sSubPr>
-                <m:ctrlPr>
-                  <w:rPr>
-                    <w:rFonts w:ascii="Cambria Math" w:eastAsia="宋体" w:hAnsi="Cambria Math" w:cs="Times New Roman"/>
-                    <w:i/>
-                  </w:rPr>
-                </m:ctrlPr>
-              </m:sSubPr>
-              <m:e>
-                <m:r>
-                  <w:rPr>
-                    <w:rFonts w:ascii="Cambria Math" w:eastAsia="宋体" w:hAnsi="Cambria Math" w:cs="Times New Roman"/>
-                  </w:rPr>
-                  <m:t>w</m:t>
-                </m:r>
-              </m:e>
-              <m:sub>
-                <m:r>
-                  <w:rPr>
-                    <w:rFonts w:ascii="Cambria Math" w:eastAsia="宋体" w:hAnsi="Cambria Math" w:cs="Times New Roman"/>
-                  </w:rPr>
-                  <m:t>i</m:t>
-                </m:r>
-              </m:sub>
-            </m:sSub>
           </m:e>
         </m:d>
+      </m:oMath>
+      <w:r>
+        <w:rPr>
+          <w:rFonts w:ascii="Cambria Math" w:eastAsia="宋体" w:hAnsi="Cambria Math" w:cs="Times New Roman" w:hint="eastAsia"/>
+        </w:rPr>
+        <w:t>，</w:t>
+      </w:r>
+      <m:oMath>
+        <m:r>
+          <w:rPr>
+            <w:rFonts w:ascii="Cambria Math" w:eastAsia="宋体" w:hAnsi="Cambria Math" w:cs="Times New Roman" w:hint="eastAsia"/>
+          </w:rPr>
+          <m:t>s[</m:t>
+        </m:r>
         <m:r>
           <w:rPr>
             <w:rFonts w:ascii="Cambria Math" w:eastAsia="宋体" w:hAnsi="Cambria Math" w:cs="Times New Roman"/>
           </w:rPr>
-          <m:t>+</m:t>
-        </m:r>
-        <m:sSub>
-          <m:sSubPr>
+          <m:t>k+1, j</m:t>
+        </m:r>
+        <m:r>
+          <w:rPr>
+            <w:rFonts w:ascii="Cambria Math" w:eastAsia="宋体" w:hAnsi="Cambria Math" w:cs="Times New Roman" w:hint="eastAsia"/>
+          </w:rPr>
+          <m:t>]</m:t>
+        </m:r>
+      </m:oMath>
+      <w:r>
+        <w:rPr>
+          <w:rFonts w:ascii="Cambria Math" w:eastAsia="宋体" w:hAnsi="Cambria Math" w:cs="Times New Roman" w:hint="eastAsia"/>
+        </w:rPr>
+        <w:t>范围</w:t>
+      </w:r>
+      <w:r>
+        <w:rPr>
+          <w:rFonts w:ascii="Cambria Math" w:eastAsia="宋体" w:hAnsi="Cambria Math" w:cs="Times New Roman"/>
+        </w:rPr>
+        <w:t>的总和为</w:t>
+      </w:r>
+      <m:oMath>
+        <m:r>
+          <w:rPr>
+            <w:rFonts w:ascii="Cambria Math" w:eastAsia="宋体" w:hAnsi="Cambria Math" w:cs="Times New Roman"/>
+          </w:rPr>
+          <m:t>sum(k+1, j)</m:t>
+        </m:r>
+      </m:oMath>
+      <w:r>
+        <w:rPr>
+          <w:rFonts w:ascii="Cambria Math" w:eastAsia="宋体" w:hAnsi="Cambria Math" w:cs="Times New Roman" w:hint="eastAsia"/>
+        </w:rPr>
+        <w:t>，消耗</w:t>
+      </w:r>
+      <w:r>
+        <w:rPr>
+          <w:rFonts w:ascii="Cambria Math" w:eastAsia="宋体" w:hAnsi="Cambria Math" w:cs="Times New Roman"/>
+        </w:rPr>
+        <w:t>的代价为</w:t>
+      </w:r>
+      <m:oMath>
+        <m:r>
+          <w:rPr>
+            <w:rFonts w:ascii="Cambria Math" w:eastAsia="宋体" w:hAnsi="Cambria Math" w:cs="Times New Roman"/>
+          </w:rPr>
+          <m:t>f</m:t>
+        </m:r>
+        <m:d>
+          <m:dPr>
             <m:ctrlPr>
               <w:rPr>
                 <w:rFonts w:ascii="Cambria Math" w:eastAsia="宋体" w:hAnsi="Cambria Math" w:cs="Times New Roman"/>
                 <w:i/>
               </w:rPr>
             </m:ctrlPr>
-          </m:sSubPr>
+          </m:dPr>
           <m:e>
             <m:r>
               <w:rPr>
                 <w:rFonts w:ascii="Cambria Math" w:eastAsia="宋体" w:hAnsi="Cambria Math" w:cs="Times New Roman"/>
               </w:rPr>
-              <m:t>v</m:t>
+              <m:t>k+1, j</m:t>
             </m:r>
           </m:e>
-          <m:sub>
-            <m:r>
-              <w:rPr>
-                <w:rFonts w:ascii="Cambria Math" w:eastAsia="宋体" w:hAnsi="Cambria Math" w:cs="Times New Roman"/>
-              </w:rPr>
-              <m:t>i</m:t>
-            </m:r>
-          </m:sub>
-        </m:sSub>
+        </m:d>
       </m:oMath>
       <w:r>
         <w:rPr>
           <w:rFonts w:ascii="Cambria Math" w:eastAsia="宋体" w:hAnsi="Cambria Math" w:cs="Times New Roman" w:hint="eastAsia"/>
         </w:rPr>
-        <w:t>；若不装入背包，则</w:t>
-      </w:r>
-      <w:r>
-        <w:rPr>
-          <w:rFonts w:ascii="Cambria Math" w:eastAsia="宋体" w:hAnsi="Cambria Math" w:cs="Times New Roman" w:hint="eastAsia"/>
-        </w:rPr>
-        <w:t>一切维持不变</w:t>
-      </w:r>
-      <w:r>
-        <w:rPr>
-          <w:rFonts w:ascii="Cambria Math" w:eastAsia="宋体" w:hAnsi="Cambria Math" w:cs="Times New Roman" w:hint="eastAsia"/>
-        </w:rPr>
-        <w:t>，即</w:t>
+        <w:t>。因为</w:t>
+      </w:r>
+      <m:oMath>
+        <m:r>
+          <w:rPr>
+            <w:rFonts w:ascii="Cambria Math" w:eastAsia="宋体" w:hAnsi="Cambria Math" w:cs="Times New Roman"/>
+          </w:rPr>
+          <m:t>k∈[</m:t>
+        </m:r>
+        <m:r>
+          <w:rPr>
+            <w:rFonts w:ascii="Cambria Math" w:eastAsia="宋体" w:hAnsi="Cambria Math" w:cs="Times New Roman" w:hint="eastAsia"/>
+          </w:rPr>
+          <m:t>i</m:t>
+        </m:r>
+        <m:r>
+          <w:rPr>
+            <w:rFonts w:ascii="Cambria Math" w:eastAsia="宋体" w:hAnsi="Cambria Math" w:cs="Times New Roman"/>
+          </w:rPr>
+          <m:t>, j]</m:t>
+        </m:r>
+      </m:oMath>
+      <w:r>
+        <w:rPr>
+          <w:rFonts w:ascii="Cambria Math" w:eastAsia="宋体" w:hAnsi="Cambria Math" w:cs="Times New Roman" w:hint="eastAsia"/>
+        </w:rPr>
+        <w:t>，因此</w:t>
       </w:r>
       <m:oMath>
         <m:r>
@@ -1258,7 +1567,163 @@
           <w:rPr>
             <w:rFonts w:ascii="Cambria Math" w:eastAsia="宋体" w:hAnsi="Cambria Math" w:cs="Times New Roman"/>
           </w:rPr>
-          <m:t>=f</m:t>
+          <m:t>=</m:t>
+        </m:r>
+        <m:func>
+          <m:funcPr>
+            <m:ctrlPr>
+              <w:rPr>
+                <w:rFonts w:ascii="Cambria Math" w:eastAsia="宋体" w:hAnsi="Cambria Math" w:cs="Times New Roman"/>
+                <w:i/>
+              </w:rPr>
+            </m:ctrlPr>
+          </m:funcPr>
+          <m:fName>
+            <m:r>
+              <w:rPr>
+                <w:rFonts w:ascii="Cambria Math" w:eastAsia="宋体" w:hAnsi="Cambria Math" w:cs="Times New Roman"/>
+              </w:rPr>
+              <m:t>min{</m:t>
+            </m:r>
+          </m:fName>
+          <m:e>
+            <m:r>
+              <w:rPr>
+                <w:rFonts w:ascii="Cambria Math" w:eastAsia="宋体" w:hAnsi="Cambria Math" w:cs="Times New Roman"/>
+              </w:rPr>
+              <m:t>f</m:t>
+            </m:r>
+            <m:d>
+              <m:dPr>
+                <m:ctrlPr>
+                  <w:rPr>
+                    <w:rFonts w:ascii="Cambria Math" w:eastAsia="宋体" w:hAnsi="Cambria Math" w:cs="Times New Roman"/>
+                    <w:i/>
+                  </w:rPr>
+                </m:ctrlPr>
+              </m:dPr>
+              <m:e>
+                <m:r>
+                  <w:rPr>
+                    <w:rFonts w:ascii="Cambria Math" w:eastAsia="宋体" w:hAnsi="Cambria Math" w:cs="Times New Roman"/>
+                  </w:rPr>
+                  <m:t>i, k</m:t>
+                </m:r>
+              </m:e>
+            </m:d>
+            <m:r>
+              <w:rPr>
+                <w:rFonts w:ascii="Cambria Math" w:eastAsia="宋体" w:hAnsi="Cambria Math" w:cs="Times New Roman"/>
+              </w:rPr>
+              <m:t>+f</m:t>
+            </m:r>
+            <m:d>
+              <m:dPr>
+                <m:ctrlPr>
+                  <w:rPr>
+                    <w:rFonts w:ascii="Cambria Math" w:eastAsia="宋体" w:hAnsi="Cambria Math" w:cs="Times New Roman"/>
+                    <w:i/>
+                  </w:rPr>
+                </m:ctrlPr>
+              </m:dPr>
+              <m:e>
+                <m:r>
+                  <w:rPr>
+                    <w:rFonts w:ascii="Cambria Math" w:eastAsia="宋体" w:hAnsi="Cambria Math" w:cs="Times New Roman"/>
+                  </w:rPr>
+                  <m:t>k+1, j</m:t>
+                </m:r>
+              </m:e>
+            </m:d>
+            <m:r>
+              <w:rPr>
+                <w:rFonts w:ascii="Cambria Math" w:eastAsia="宋体" w:hAnsi="Cambria Math" w:cs="Times New Roman"/>
+              </w:rPr>
+              <m:t>+sum</m:t>
+            </m:r>
+            <m:d>
+              <m:dPr>
+                <m:ctrlPr>
+                  <w:rPr>
+                    <w:rFonts w:ascii="Cambria Math" w:eastAsia="宋体" w:hAnsi="Cambria Math" w:cs="Times New Roman"/>
+                    <w:i/>
+                  </w:rPr>
+                </m:ctrlPr>
+              </m:dPr>
+              <m:e>
+                <m:r>
+                  <w:rPr>
+                    <w:rFonts w:ascii="Cambria Math" w:eastAsia="宋体" w:hAnsi="Cambria Math" w:cs="Times New Roman"/>
+                  </w:rPr>
+                  <m:t>i, k</m:t>
+                </m:r>
+              </m:e>
+            </m:d>
+            <m:r>
+              <w:rPr>
+                <w:rFonts w:ascii="Cambria Math" w:eastAsia="宋体" w:hAnsi="Cambria Math" w:cs="Times New Roman"/>
+              </w:rPr>
+              <m:t>+sum(k+1, j)}</m:t>
+            </m:r>
+          </m:e>
+        </m:func>
+      </m:oMath>
+      <w:r>
+        <w:rPr>
+          <w:rFonts w:ascii="Cambria Math" w:eastAsia="宋体" w:hAnsi="Cambria Math" w:cs="Times New Roman" w:hint="eastAsia"/>
+        </w:rPr>
+        <w:t>，</w:t>
+      </w:r>
+      <w:r>
+        <w:rPr>
+          <w:rFonts w:ascii="Cambria Math" w:eastAsia="宋体" w:hAnsi="Cambria Math" w:cs="Times New Roman" w:hint="eastAsia"/>
+        </w:rPr>
+        <w:t>选择</w:t>
+      </w:r>
+      <w:r>
+        <w:rPr>
+          <w:rFonts w:ascii="Cambria Math" w:eastAsia="宋体" w:hAnsi="Cambria Math" w:cs="Times New Roman"/>
+        </w:rPr>
+        <w:t>该范围中</w:t>
+      </w:r>
+      <w:r>
+        <w:rPr>
+          <w:rFonts w:ascii="Cambria Math" w:eastAsia="宋体" w:hAnsi="Cambria Math" w:cs="Times New Roman" w:hint="eastAsia"/>
+        </w:rPr>
+        <w:t>所有</w:t>
+      </w:r>
+      <w:r>
+        <w:rPr>
+          <w:rFonts w:ascii="Cambria Math" w:eastAsia="宋体" w:hAnsi="Cambria Math" w:cs="Times New Roman"/>
+        </w:rPr>
+        <w:t>结果</w:t>
+      </w:r>
+      <w:r>
+        <w:rPr>
+          <w:rFonts w:ascii="Cambria Math" w:eastAsia="宋体" w:hAnsi="Cambria Math" w:cs="Times New Roman"/>
+        </w:rPr>
+        <w:t>的最小值即可</w:t>
+      </w:r>
+      <w:r>
+        <w:rPr>
+          <w:rFonts w:ascii="Cambria Math" w:eastAsia="宋体" w:hAnsi="Cambria Math" w:cs="Times New Roman" w:hint="eastAsia"/>
+        </w:rPr>
+        <w:t>；</w:t>
+      </w:r>
+    </w:p>
+    <w:p>
+      <w:pPr>
+        <w:ind w:firstLine="420"/>
+        <w:rPr>
+          <w:rFonts w:ascii="Cambria Math" w:eastAsia="宋体" w:hAnsi="Cambria Math" w:cs="Times New Roman"/>
+        </w:rPr>
+      </w:pPr>
+      <m:oMath>
+        <m:r>
+          <w:rPr>
+            <w:rFonts w:ascii="Cambria Math" w:eastAsia="宋体" w:hAnsi="Cambria Math" w:cs="Times New Roman"/>
+          </w:rPr>
+          <m:t>f</m:t>
         </m:r>
         <m:d>
           <m:dPr>
@@ -1274,7 +1739,7 @@
               <w:rPr>
                 <w:rFonts w:ascii="Cambria Math" w:eastAsia="宋体" w:hAnsi="Cambria Math" w:cs="Times New Roman"/>
               </w:rPr>
-              <m:t>i-1, j</m:t>
+              <m:t>n, n</m:t>
             </m:r>
           </m:e>
         </m:d>
@@ -1283,132 +1748,97 @@
         <w:rPr>
           <w:rFonts w:ascii="Cambria Math" w:eastAsia="宋体" w:hAnsi="Cambria Math" w:cs="Times New Roman" w:hint="eastAsia"/>
         </w:rPr>
+        <w:t>即</w:t>
+      </w:r>
+      <w:r>
+        <w:rPr>
+          <w:rFonts w:ascii="Cambria Math" w:eastAsia="宋体" w:hAnsi="Cambria Math" w:cs="Times New Roman"/>
+        </w:rPr>
+        <w:t>为</w:t>
+      </w:r>
+      <w:r>
+        <w:rPr>
+          <w:rFonts w:ascii="Cambria Math" w:eastAsia="宋体" w:hAnsi="Cambria Math" w:cs="Times New Roman" w:hint="eastAsia"/>
+        </w:rPr>
+        <w:t>序列</w:t>
+      </w:r>
+      <m:oMath>
+        <m:r>
+          <w:rPr>
+            <w:rFonts w:ascii="Cambria Math" w:eastAsia="宋体" w:hAnsi="Cambria Math" w:cs="Times New Roman"/>
+          </w:rPr>
+          <m:t>s</m:t>
+        </m:r>
+      </m:oMath>
+      <w:r>
+        <w:rPr>
+          <w:rFonts w:ascii="Cambria Math" w:eastAsia="宋体" w:hAnsi="Cambria Math" w:cs="Times New Roman" w:hint="eastAsia"/>
+        </w:rPr>
+        <w:t>的最</w:t>
+      </w:r>
+      <w:r>
+        <w:rPr>
+          <w:rFonts w:ascii="Cambria Math" w:eastAsia="宋体" w:hAnsi="Cambria Math" w:cs="Times New Roman" w:hint="eastAsia"/>
+        </w:rPr>
+        <w:t>小</w:t>
+      </w:r>
+      <w:r>
+        <w:rPr>
+          <w:rFonts w:ascii="Cambria Math" w:eastAsia="宋体" w:hAnsi="Cambria Math" w:cs="Times New Roman"/>
+        </w:rPr>
+        <w:t>合并代价</w:t>
+      </w:r>
+      <w:r>
+        <w:rPr>
+          <w:rFonts w:ascii="Cambria Math" w:eastAsia="宋体" w:hAnsi="Cambria Math" w:cs="Times New Roman" w:hint="eastAsia"/>
+        </w:rPr>
         <w:t>。</w:t>
       </w:r>
       <w:r>
         <w:rPr>
           <w:rFonts w:ascii="Cambria Math" w:eastAsia="宋体" w:hAnsi="Cambria Math" w:cs="Times New Roman" w:hint="eastAsia"/>
         </w:rPr>
-        <w:t>选择这两种情形中的最大值；</w:t>
+        <w:t>该</w:t>
+      </w:r>
+      <w:r>
+        <w:rPr>
+          <w:rFonts w:ascii="Cambria Math" w:eastAsia="宋体" w:hAnsi="Cambria Math" w:cs="Times New Roman"/>
+        </w:rPr>
+        <w:t>算法</w:t>
+      </w:r>
+      <w:r>
+        <w:rPr>
+          <w:rFonts w:ascii="Cambria Math" w:eastAsia="宋体" w:hAnsi="Cambria Math" w:cs="Times New Roman" w:hint="eastAsia"/>
+        </w:rPr>
+        <w:t>的</w:t>
+      </w:r>
+      <w:r>
+        <w:rPr>
+          <w:rFonts w:ascii="Cambria Math" w:eastAsia="宋体" w:hAnsi="Cambria Math" w:cs="Times New Roman"/>
+        </w:rPr>
+        <w:t>时间复杂度是</w:t>
+      </w:r>
+      <m:oMath>
+        <m:r>
+          <w:rPr>
+            <w:rFonts w:ascii="Cambria Math" w:eastAsia="宋体" w:hAnsi="Cambria Math" w:cs="Times New Roman"/>
+          </w:rPr>
+          <m:t>O(n×n)</m:t>
+        </m:r>
+      </m:oMath>
+      <w:r>
+        <w:rPr>
+          <w:rFonts w:ascii="Cambria Math" w:eastAsia="宋体" w:hAnsi="Cambria Math" w:cs="Times New Roman"/>
+        </w:rPr>
+        <w:t>。</w:t>
       </w:r>
     </w:p>
     <w:p>
       <w:pPr>
-        <w:ind w:firstLine="420"/>
         <w:rPr>
           <w:rFonts w:ascii="Cambria Math" w:eastAsia="宋体" w:hAnsi="Cambria Math" w:cs="Times New Roman"/>
         </w:rPr>
       </w:pPr>
-      <m:oMath>
-        <m:r>
-          <w:rPr>
-            <w:rFonts w:ascii="Cambria Math" w:eastAsia="宋体" w:hAnsi="Cambria Math" w:cs="Times New Roman"/>
-          </w:rPr>
-          <m:t>f</m:t>
-        </m:r>
-        <m:d>
-          <m:dPr>
-            <m:ctrlPr>
-              <w:rPr>
-                <w:rFonts w:ascii="Cambria Math" w:eastAsia="宋体" w:hAnsi="Cambria Math" w:cs="Times New Roman"/>
-                <w:i/>
-              </w:rPr>
-            </m:ctrlPr>
-          </m:dPr>
-          <m:e>
-            <m:r>
-              <w:rPr>
-                <w:rFonts w:ascii="Cambria Math" w:eastAsia="宋体" w:hAnsi="Cambria Math" w:cs="Times New Roman"/>
-              </w:rPr>
-              <m:t>n, t</m:t>
-            </m:r>
-          </m:e>
-        </m:d>
-      </m:oMath>
-      <w:r>
-        <w:rPr>
-          <w:rFonts w:ascii="Cambria Math" w:eastAsia="宋体" w:hAnsi="Cambria Math" w:cs="Times New Roman" w:hint="eastAsia"/>
-        </w:rPr>
-        <w:t>即</w:t>
-      </w:r>
-      <w:r>
-        <w:rPr>
-          <w:rFonts w:ascii="Cambria Math" w:eastAsia="宋体" w:hAnsi="Cambria Math" w:cs="Times New Roman"/>
-        </w:rPr>
-        <w:t>为</w:t>
-      </w:r>
-      <m:oMath>
-        <m:r>
-          <w:rPr>
-            <w:rFonts w:ascii="Cambria Math" w:eastAsia="宋体" w:hAnsi="Cambria Math" w:cs="Times New Roman" w:hint="eastAsia"/>
-          </w:rPr>
-          <m:t>n</m:t>
-        </m:r>
-      </m:oMath>
-      <w:r>
-        <w:rPr>
-          <w:rFonts w:ascii="Cambria Math" w:eastAsia="宋体" w:hAnsi="Cambria Math" w:cs="Times New Roman" w:hint="eastAsia"/>
-        </w:rPr>
-        <w:t>个珠宝中</w:t>
-      </w:r>
-      <w:r>
-        <w:rPr>
-          <w:rFonts w:ascii="Cambria Math" w:eastAsia="宋体" w:hAnsi="Cambria Math" w:cs="Times New Roman" w:hint="eastAsia"/>
-        </w:rPr>
-        <w:t>重量不超过</w:t>
-      </w:r>
-      <m:oMath>
-        <m:r>
-          <w:rPr>
-            <w:rFonts w:ascii="Cambria Math" w:eastAsia="宋体" w:hAnsi="Cambria Math" w:cs="Times New Roman" w:hint="eastAsia"/>
-          </w:rPr>
-          <m:t>t</m:t>
-        </m:r>
-      </m:oMath>
-      <w:r>
-        <w:rPr>
-          <w:rFonts w:ascii="Cambria Math" w:eastAsia="宋体" w:hAnsi="Cambria Math" w:cs="Times New Roman" w:hint="eastAsia"/>
-        </w:rPr>
-        <w:t>的最大价值。</w:t>
-      </w:r>
-      <w:r>
-        <w:rPr>
-          <w:rFonts w:ascii="Cambria Math" w:eastAsia="宋体" w:hAnsi="Cambria Math" w:cs="Times New Roman" w:hint="eastAsia"/>
-        </w:rPr>
-        <w:t>该</w:t>
-      </w:r>
-      <w:r>
-        <w:rPr>
-          <w:rFonts w:ascii="Cambria Math" w:eastAsia="宋体" w:hAnsi="Cambria Math" w:cs="Times New Roman"/>
-        </w:rPr>
-        <w:t>算法</w:t>
-      </w:r>
-      <w:r>
-        <w:rPr>
-          <w:rFonts w:ascii="Cambria Math" w:eastAsia="宋体" w:hAnsi="Cambria Math" w:cs="Times New Roman" w:hint="eastAsia"/>
-        </w:rPr>
-        <w:t>的</w:t>
-      </w:r>
-      <w:r>
-        <w:rPr>
-          <w:rFonts w:ascii="Cambria Math" w:eastAsia="宋体" w:hAnsi="Cambria Math" w:cs="Times New Roman"/>
-        </w:rPr>
-        <w:t>时间复杂度是</w:t>
-      </w:r>
-      <m:oMath>
-        <m:r>
-          <w:rPr>
-            <w:rFonts w:ascii="Cambria Math" w:eastAsia="宋体" w:hAnsi="Cambria Math" w:cs="Times New Roman"/>
-          </w:rPr>
-          <m:t>O(n×t)</m:t>
-        </m:r>
-      </m:oMath>
-      <w:r>
-        <w:rPr>
-          <w:rFonts w:ascii="Cambria Math" w:eastAsia="宋体" w:hAnsi="Cambria Math" w:cs="Times New Roman"/>
-        </w:rPr>
-        <w:t>。</w:t>
-      </w:r>
     </w:p>
     <w:p>
       <w:pPr>
@@ -1416,34 +1846,27 @@
           <w:rFonts w:ascii="Cambria Math" w:eastAsia="宋体" w:hAnsi="Cambria Math" w:cs="Times New Roman"/>
         </w:rPr>
       </w:pPr>
+      <w:r>
+        <w:rPr>
+          <w:rFonts w:ascii="Cambria Math" w:eastAsia="宋体" w:hAnsi="Cambria Math" w:cs="Times New Roman" w:hint="eastAsia"/>
+        </w:rPr>
+        <w:t>石子合并</w:t>
+      </w:r>
+      <w:r>
+        <w:rPr>
+          <w:rFonts w:ascii="Cambria Math" w:eastAsia="宋体" w:hAnsi="Cambria Math" w:cs="Times New Roman" w:hint="eastAsia"/>
+        </w:rPr>
+        <w:t>：</w:t>
+      </w:r>
     </w:p>
     <w:p>
       <w:pPr>
+        <w:ind w:firstLine="420"/>
         <w:rPr>
           <w:rFonts w:ascii="Cambria Math" w:eastAsia="宋体" w:hAnsi="Cambria Math" w:cs="Times New Roman"/>
         </w:rPr>
       </w:pPr>
-      <w:r>
-        <w:rPr>
-          <w:rFonts w:ascii="Cambria Math" w:eastAsia="宋体" w:hAnsi="Cambria Math" w:cs="Times New Roman" w:hint="eastAsia"/>
-        </w:rPr>
-        <w:t>石子合并</w:t>
-      </w:r>
-      <w:r>
-        <w:rPr>
-          <w:rFonts w:ascii="Cambria Math" w:eastAsia="宋体" w:hAnsi="Cambria Math" w:cs="Times New Roman" w:hint="eastAsia"/>
-        </w:rPr>
-        <w:t>：</w:t>
-      </w:r>
-    </w:p>
-    <w:p>
-      <w:pPr>
-        <w:ind w:firstLine="420"/>
-        <w:rPr>
-          <w:rFonts w:ascii="Cambria Math" w:eastAsia="宋体" w:hAnsi="Cambria Math" w:cs="Times New Roman" w:hint="eastAsia"/>
-        </w:rPr>
-      </w:pPr>
-      <w:hyperlink r:id="rId7" w:history="1">
+      <w:hyperlink r:id="rId9" w:history="1">
         <w:r>
           <w:rPr>
             <w:rStyle w:val="ab"/>
@@ -1452,8 +1875,6 @@
           <w:t>http://acm.nyist.edu.cn/JudgeOnline/problem.php?pid=737</w:t>
         </w:r>
       </w:hyperlink>
-      <w:bookmarkStart w:id="1" w:name="_GoBack"/>
-      <w:bookmarkEnd w:id="1"/>
     </w:p>
     <w:sectPr>
       <w:pgSz w:w="11906" w:h="16838"/>

</xml_diff>

<commit_message>
remove old code, add MaximumTreeMerge
</commit_message>
<xml_diff>
--- a/Chapter-4-DynamicProgramming/3-RegionalDP/doc/MinimumMergeCost.docx
+++ b/Chapter-4-DynamicProgramming/3-RegionalDP/doc/MinimumMergeCost.docx
@@ -82,7 +82,7 @@
     <w:p>
       <w:pPr>
         <w:rPr>
-          <w:rFonts w:ascii="Cambria Math" w:eastAsia="宋体" w:hAnsi="Cambria Math" w:cs="Times New Roman" w:hint="eastAsia"/>
+          <w:rFonts w:ascii="Cambria Math" w:eastAsia="宋体" w:hAnsi="Cambria Math" w:cs="Times New Roman"/>
         </w:rPr>
       </w:pPr>
       <w:r>
@@ -358,7 +358,7 @@
       <w:pPr>
         <w:jc w:val="center"/>
         <w:rPr>
-          <w:rFonts w:ascii="Cambria Math" w:eastAsia="宋体" w:hAnsi="Cambria Math" w:cs="Times New Roman" w:hint="eastAsia"/>
+          <w:rFonts w:ascii="Cambria Math" w:eastAsia="宋体" w:hAnsi="Cambria Math" w:cs="Times New Roman"/>
         </w:rPr>
       </w:pPr>
       <w:r>
@@ -382,14 +382,12 @@
             <v:path o:extrusionok="f" gradientshapeok="t" o:connecttype="rect"/>
             <o:lock v:ext="edit" aspectratio="t"/>
           </v:shapetype>
-          <v:shape id="_x0000_i1027" type="#_x0000_t75" style="width:200.25pt;height:150.75pt" o:ole="">
+          <v:shape id="_x0000_i1025" type="#_x0000_t75" style="width:200.2pt;height:150.65pt" o:ole="">
             <v:imagedata r:id="rId7" o:title=""/>
           </v:shape>
-          <o:OLEObject Type="Embed" ProgID="Visio.Drawing.15" ShapeID="_x0000_i1027" DrawAspect="Content" ObjectID="_1551786165" r:id="rId8"/>
+          <o:OLEObject Type="Embed" ProgID="Visio.Drawing.15" ShapeID="_x0000_i1025" DrawAspect="Content" ObjectID="_1552740320" r:id="rId8"/>
         </w:object>
       </w:r>
-      <w:bookmarkStart w:id="0" w:name="_GoBack"/>
-      <w:bookmarkEnd w:id="0"/>
     </w:p>
     <w:p>
       <w:pPr>
@@ -601,36 +599,43 @@
           <w:rPr>
             <w:rFonts w:ascii="Cambria Math" w:eastAsia="宋体" w:hAnsi="Cambria Math" w:cs="Times New Roman" w:hint="eastAsia"/>
           </w:rPr>
-          <m:t>i</m:t>
+          <m:t>i,</m:t>
         </m:r>
         <m:r>
           <w:rPr>
             <w:rFonts w:ascii="Cambria Math" w:eastAsia="宋体" w:hAnsi="Cambria Math" w:cs="Times New Roman"/>
           </w:rPr>
-          <m:t>∈[1, n]</m:t>
-        </m:r>
-      </m:oMath>
-      <w:r>
-        <w:rPr>
-          <w:rFonts w:ascii="Cambria Math" w:eastAsia="宋体" w:hAnsi="Cambria Math" w:cs="Times New Roman" w:hint="eastAsia"/>
-        </w:rPr>
-        <w:t>，</w:t>
-      </w:r>
-      <m:oMath>
-        <m:r>
-          <w:rPr>
-            <w:rFonts w:ascii="Cambria Math" w:eastAsia="宋体" w:hAnsi="Cambria Math" w:cs="Times New Roman"/>
-          </w:rPr>
-          <m:t>j∈[1, n]</m:t>
-        </m:r>
-      </m:oMath>
-      <w:r>
-        <w:rPr>
-          <w:rFonts w:ascii="Cambria Math" w:eastAsia="宋体" w:hAnsi="Cambria Math" w:cs="Times New Roman" w:hint="eastAsia"/>
-        </w:rPr>
-        <w:t>，</w:t>
-      </w:r>
-      <m:oMath>
+          <m:t xml:space="preserve"> j∈</m:t>
+        </m:r>
+        <m:d>
+          <m:dPr>
+            <m:begChr m:val="["/>
+            <m:endChr m:val="]"/>
+            <m:ctrlPr>
+              <w:rPr>
+                <w:rFonts w:ascii="Cambria Math" w:eastAsia="宋体" w:hAnsi="Cambria Math" w:cs="Times New Roman"/>
+                <w:i/>
+              </w:rPr>
+            </m:ctrlPr>
+          </m:dPr>
+          <m:e>
+            <m:r>
+              <w:rPr>
+                <w:rFonts w:ascii="Cambria Math" w:eastAsia="宋体" w:hAnsi="Cambria Math" w:cs="Times New Roman"/>
+              </w:rPr>
+              <m:t>1, n</m:t>
+            </m:r>
+          </m:e>
+        </m:d>
+        <m:r>
+          <m:rPr>
+            <m:sty m:val="p"/>
+          </m:rPr>
+          <w:rPr>
+            <w:rFonts w:ascii="Cambria Math" w:eastAsia="宋体" w:hAnsi="Cambria Math" w:cs="Times New Roman" w:hint="eastAsia"/>
+          </w:rPr>
+          <m:t>且</m:t>
+        </m:r>
         <m:r>
           <w:rPr>
             <w:rFonts w:ascii="Cambria Math" w:eastAsia="宋体" w:hAnsi="Cambria Math" w:cs="Times New Roman" w:hint="eastAsia"/>
@@ -740,9 +745,9 @@
                     <w:rPr>
                       <w:rFonts w:ascii="Cambria Math" w:eastAsia="宋体" w:hAnsi="Cambria Math" w:cs="Times New Roman"/>
                     </w:rPr>
-                    <m:t xml:space="preserve">0                                              </m:t>
+                    <m:t xml:space="preserve">0                                               </m:t>
                   </m:r>
-                  <w:bookmarkStart w:id="1" w:name="_Hlk477726698"/>
+                  <w:bookmarkStart w:id="0" w:name="_Hlk477726698"/>
                   <m:r>
                     <m:rPr>
                       <m:sty m:val="p"/>
@@ -750,15 +755,52 @@
                     <w:rPr>
                       <w:rFonts w:ascii="Cambria Math" w:eastAsia="宋体" w:hAnsi="Cambria Math" w:cs="Times New Roman" w:hint="eastAsia"/>
                     </w:rPr>
-                    <m:t>（初始化）</m:t>
+                    <m:t>（</m:t>
+                  </m:r>
+                  <m:r>
+                    <m:rPr>
+                      <m:sty m:val="p"/>
+                    </m:rPr>
+                    <w:rPr>
+                      <w:rFonts w:ascii="Cambria Math" w:eastAsia="宋体" w:hAnsi="Cambria Math" w:cs="Times New Roman" w:hint="eastAsia"/>
+                    </w:rPr>
+                    <m:t>初始化</m:t>
+                  </m:r>
+                  <m:r>
+                    <m:rPr>
+                      <m:sty m:val="p"/>
+                    </m:rPr>
+                    <w:rPr>
+                      <w:rFonts w:ascii="Cambria Math" w:eastAsia="宋体" w:hAnsi="Cambria Math" w:cs="Times New Roman"/>
+                    </w:rPr>
+                    <m:t>）</m:t>
                   </m:r>
                   <m:r>
                     <w:rPr>
                       <w:rFonts w:ascii="Cambria Math" w:eastAsia="宋体" w:hAnsi="Cambria Math" w:cs="Times New Roman"/>
                     </w:rPr>
-                    <m:t>i=j</m:t>
+                    <m:t>i, j∈</m:t>
                   </m:r>
-                  <w:bookmarkEnd w:id="1"/>
+                  <m:d>
+                    <m:dPr>
+                      <m:begChr m:val="["/>
+                      <m:endChr m:val="]"/>
+                      <m:ctrlPr>
+                        <w:rPr>
+                          <w:rFonts w:ascii="Cambria Math" w:eastAsia="宋体" w:hAnsi="Cambria Math" w:cs="Times New Roman"/>
+                          <w:i/>
+                        </w:rPr>
+                      </m:ctrlPr>
+                    </m:dPr>
+                    <m:e>
+                      <m:r>
+                        <w:rPr>
+                          <w:rFonts w:ascii="Cambria Math" w:eastAsia="宋体" w:hAnsi="Cambria Math" w:cs="Times New Roman"/>
+                        </w:rPr>
+                        <m:t>0, n</m:t>
+                      </m:r>
+                    </m:e>
+                  </m:d>
                   <m:r>
                     <m:rPr>
                       <m:sty m:val="p"/>
@@ -772,15 +814,22 @@
                     <w:rPr>
                       <w:rFonts w:ascii="Cambria Math" w:eastAsia="宋体" w:hAnsi="Cambria Math" w:cs="Times New Roman"/>
                     </w:rPr>
-                    <m:t>i, j∈[1, n]</m:t>
+                    <m:t>i=j</m:t>
                   </m:r>
+                  <w:bookmarkEnd w:id="0"/>
                 </m:e>
                 <m:e>
                   <m:r>
                     <w:rPr>
                       <w:rFonts w:ascii="Cambria Math" w:eastAsia="宋体" w:hAnsi="Cambria Math" w:cs="Times New Roman"/>
                     </w:rPr>
-                    <m:t xml:space="preserve">+∞                                            </m:t>
+                    <m:t>+∞</m:t>
+                  </m:r>
+                  <m:r>
+                    <w:rPr>
+                      <w:rFonts w:ascii="Cambria Math" w:eastAsia="宋体" w:hAnsi="Cambria Math" w:cs="Times New Roman"/>
+                    </w:rPr>
+                    <m:t xml:space="preserve">                                             </m:t>
                   </m:r>
                   <m:r>
                     <m:rPr>
@@ -789,14 +838,52 @@
                     <w:rPr>
                       <w:rFonts w:ascii="Cambria Math" w:eastAsia="宋体" w:hAnsi="Cambria Math" w:cs="Times New Roman" w:hint="eastAsia"/>
                     </w:rPr>
-                    <m:t>（初始化）</m:t>
+                    <m:t>（</m:t>
+                  </m:r>
+                  <m:r>
+                    <m:rPr>
+                      <m:sty m:val="p"/>
+                    </m:rPr>
+                    <w:rPr>
+                      <w:rFonts w:ascii="Cambria Math" w:eastAsia="宋体" w:hAnsi="Cambria Math" w:cs="Times New Roman" w:hint="eastAsia"/>
+                    </w:rPr>
+                    <m:t>初始化</m:t>
+                  </m:r>
+                  <m:r>
+                    <m:rPr>
+                      <m:sty m:val="p"/>
+                    </m:rPr>
+                    <w:rPr>
+                      <w:rFonts w:ascii="Cambria Math" w:eastAsia="宋体" w:hAnsi="Cambria Math" w:cs="Times New Roman"/>
+                    </w:rPr>
+                    <m:t>）</m:t>
                   </m:r>
                   <m:r>
                     <w:rPr>
                       <w:rFonts w:ascii="Cambria Math" w:eastAsia="宋体" w:hAnsi="Cambria Math" w:cs="Times New Roman"/>
                     </w:rPr>
-                    <m:t>i≠j</m:t>
+                    <m:t>i, j∈</m:t>
                   </m:r>
+                  <m:d>
+                    <m:dPr>
+                      <m:begChr m:val="["/>
+                      <m:endChr m:val="]"/>
+                      <m:ctrlPr>
+                        <w:rPr>
+                          <w:rFonts w:ascii="Cambria Math" w:eastAsia="宋体" w:hAnsi="Cambria Math" w:cs="Times New Roman"/>
+                          <w:i/>
+                        </w:rPr>
+                      </m:ctrlPr>
+                    </m:dPr>
+                    <m:e>
+                      <m:r>
+                        <w:rPr>
+                          <w:rFonts w:ascii="Cambria Math" w:eastAsia="宋体" w:hAnsi="Cambria Math" w:cs="Times New Roman"/>
+                        </w:rPr>
+                        <m:t>0, n</m:t>
+                      </m:r>
+                    </m:e>
+                  </m:d>
                   <m:r>
                     <m:rPr>
                       <m:sty m:val="p"/>
@@ -810,7 +897,7 @@
                     <w:rPr>
                       <w:rFonts w:ascii="Cambria Math" w:eastAsia="宋体" w:hAnsi="Cambria Math" w:cs="Times New Roman"/>
                     </w:rPr>
-                    <m:t>i, j∈[1, n]</m:t>
+                    <m:t>i≠j</m:t>
                   </m:r>
                   <m:ctrlPr>
                     <w:rPr>
@@ -922,7 +1009,21 @@
                     <w:rPr>
                       <w:rFonts w:ascii="Cambria Math" w:eastAsia="宋体" w:hAnsi="Cambria Math" w:cs="Times New Roman"/>
                     </w:rPr>
-                    <m:t xml:space="preserve">    i, j, k∈</m:t>
+                    <m:t xml:space="preserve">  </m:t>
+                  </m:r>
+                  <w:bookmarkStart w:id="1" w:name="_GoBack"/>
+                  <w:bookmarkEnd w:id="1"/>
+                  <m:r>
+                    <w:rPr>
+                      <w:rFonts w:ascii="Cambria Math" w:eastAsia="宋体" w:hAnsi="Cambria Math" w:cs="Times New Roman"/>
+                    </w:rPr>
+                    <m:t xml:space="preserve">    </m:t>
+                  </m:r>
+                  <m:r>
+                    <w:rPr>
+                      <w:rFonts w:ascii="Cambria Math" w:eastAsia="宋体" w:hAnsi="Cambria Math" w:cs="Times New Roman"/>
+                    </w:rPr>
+                    <m:t>i, j, k∈</m:t>
                   </m:r>
                   <m:d>
                     <m:dPr>
@@ -951,7 +1052,7 @@
                     <w:rPr>
                       <w:rFonts w:ascii="Cambria Math" w:eastAsia="宋体" w:hAnsi="Cambria Math" w:cs="Times New Roman" w:hint="eastAsia"/>
                     </w:rPr>
-                    <m:t>且</m:t>
+                    <m:t>，</m:t>
                   </m:r>
                   <m:r>
                     <w:rPr>
@@ -1739,7 +1840,7 @@
               <w:rPr>
                 <w:rFonts w:ascii="Cambria Math" w:eastAsia="宋体" w:hAnsi="Cambria Math" w:cs="Times New Roman"/>
               </w:rPr>
-              <m:t>n, n</m:t>
+              <m:t>0, n</m:t>
             </m:r>
           </m:e>
         </m:d>

</xml_diff>